<commit_message>
CIV-7847 dj files done
</commit_message>
<xml_diff>
--- a/docker/docmosis/templates/CV-UNS-DEC-ENG-01282.docx
+++ b/docker/docmosis/templates/CV-UNS-DEC-ENG-01282.docx
@@ -1,6 +1,6 @@
 
 <file path=word/document.xml><?xml version="1.0" encoding="utf-8"?>
-<w:document xmlns:wpc="http://schemas.microsoft.com/office/word/2010/wordprocessingCanvas" xmlns:cx="http://schemas.microsoft.com/office/drawing/2014/chartex" xmlns:cx1="http://schemas.microsoft.com/office/drawing/2015/9/8/chartex" xmlns:cx2="http://schemas.microsoft.com/office/drawing/2015/10/21/chartex" xmlns:cx3="http://schemas.microsoft.com/office/drawing/2016/5/9/chartex" xmlns:cx4="http://schemas.microsoft.com/office/drawing/2016/5/10/chartex" xmlns:cx5="http://schemas.microsoft.com/office/drawing/2016/5/11/chartex" xmlns:cx6="http://schemas.microsoft.com/office/drawing/2016/5/12/chartex" xmlns:cx7="http://schemas.microsoft.com/office/drawing/2016/5/13/chartex" xmlns:cx8="http://schemas.microsoft.com/office/drawing/2016/5/14/chartex" xmlns:mc="http://schemas.openxmlformats.org/markup-compatibility/2006" xmlns:aink="http://schemas.microsoft.com/office/drawing/2016/ink" xmlns:am3d="http://schemas.microsoft.com/office/drawing/2017/model3d" xmlns:o="urn:schemas-microsoft-com:office:office" xmlns:oel="http://schemas.microsoft.com/office/2019/extlst" xmlns:r="http://schemas.openxmlformats.org/officeDocument/2006/relationships" xmlns:m="http://schemas.openxmlformats.org/officeDocument/2006/math" xmlns:v="urn:schemas-microsoft-com:vml" xmlns:wp14="http://schemas.microsoft.com/office/word/2010/wordprocessingDrawing" xmlns:wp="http://schemas.openxmlformats.org/drawingml/2006/wordprocessingDrawing" xmlns:w10="urn:schemas-microsoft-com:office:word" xmlns:w="http://schemas.openxmlformats.org/wordprocessingml/2006/main" xmlns:w14="http://schemas.microsoft.com/office/word/2010/wordml" xmlns:w15="http://schemas.microsoft.com/office/word/2012/wordml" xmlns:w16cex="http://schemas.microsoft.com/office/word/2018/wordml/cex" xmlns:w16cid="http://schemas.microsoft.com/office/word/2016/wordml/cid" xmlns:w16="http://schemas.microsoft.com/office/word/2018/wordml" xmlns:w16sdtdh="http://schemas.microsoft.com/office/word/2020/wordml/sdtdatahash" xmlns:w16se="http://schemas.microsoft.com/office/word/2015/wordml/symex" xmlns:wpg="http://schemas.microsoft.com/office/word/2010/wordprocessingGroup" xmlns:wpi="http://schemas.microsoft.com/office/word/2010/wordprocessingInk" xmlns:wne="http://schemas.microsoft.com/office/word/2006/wordml" xmlns:wps="http://schemas.microsoft.com/office/word/2010/wordprocessingShape" mc:Ignorable="w14 w15 w16se w16cid w16 w16cex w16sdtdh wp14">
+<w:document xmlns:wpc="http://schemas.microsoft.com/office/word/2010/wordprocessingCanvas" xmlns:cx="http://schemas.microsoft.com/office/drawing/2014/chartex" xmlns:cx1="http://schemas.microsoft.com/office/drawing/2015/9/8/chartex" xmlns:cx2="http://schemas.microsoft.com/office/drawing/2015/10/21/chartex" xmlns:cx3="http://schemas.microsoft.com/office/drawing/2016/5/9/chartex" xmlns:cx4="http://schemas.microsoft.com/office/drawing/2016/5/10/chartex" xmlns:cx5="http://schemas.microsoft.com/office/drawing/2016/5/11/chartex" xmlns:cx6="http://schemas.microsoft.com/office/drawing/2016/5/12/chartex" xmlns:cx7="http://schemas.microsoft.com/office/drawing/2016/5/13/chartex" xmlns:cx8="http://schemas.microsoft.com/office/drawing/2016/5/14/chartex" xmlns:mc="http://schemas.openxmlformats.org/markup-compatibility/2006" xmlns:aink="http://schemas.microsoft.com/office/drawing/2016/ink" xmlns:am3d="http://schemas.microsoft.com/office/drawing/2017/model3d" xmlns:o="urn:schemas-microsoft-com:office:office" xmlns:r="http://schemas.openxmlformats.org/officeDocument/2006/relationships" xmlns:m="http://schemas.openxmlformats.org/officeDocument/2006/math" xmlns:v="urn:schemas-microsoft-com:vml" xmlns:wp14="http://schemas.microsoft.com/office/word/2010/wordprocessingDrawing" xmlns:wp="http://schemas.openxmlformats.org/drawingml/2006/wordprocessingDrawing" xmlns:w10="urn:schemas-microsoft-com:office:word" xmlns:w="http://schemas.openxmlformats.org/wordprocessingml/2006/main" xmlns:w14="http://schemas.microsoft.com/office/word/2010/wordml" xmlns:w15="http://schemas.microsoft.com/office/word/2012/wordml" xmlns:w16cex="http://schemas.microsoft.com/office/word/2018/wordml/cex" xmlns:w16cid="http://schemas.microsoft.com/office/word/2016/wordml/cid" xmlns:w16="http://schemas.microsoft.com/office/word/2018/wordml" xmlns:w16sdtdh="http://schemas.microsoft.com/office/word/2020/wordml/sdtdatahash" xmlns:w16se="http://schemas.microsoft.com/office/word/2015/wordml/symex" xmlns:wpg="http://schemas.microsoft.com/office/word/2010/wordprocessingGroup" xmlns:wpi="http://schemas.microsoft.com/office/word/2010/wordprocessingInk" xmlns:wne="http://schemas.microsoft.com/office/word/2006/wordml" xmlns:wps="http://schemas.microsoft.com/office/word/2010/wordprocessingShape" mc:Ignorable="w14 w15 w16se w16cid w16 w16cex w16sdtdh wp14">
   <w:body>
     <w:p>
       <w:pPr>
@@ -101,6 +101,7 @@
         <w:t>&lt;&lt; {</w:t>
       </w:r>
       <w:proofErr w:type="spellStart"/>
+      <w:proofErr w:type="gramStart"/>
       <w:r>
         <w:rPr>
           <w:rFonts w:ascii="Arial" w:hAnsi="Arial" w:cs="Arial"/>
@@ -118,7 +119,17 @@
           <w:bCs/>
           <w:color w:val="000000" w:themeColor="text1"/>
         </w:rPr>
-        <w:t>($</w:t>
+        <w:t>(</w:t>
+      </w:r>
+      <w:proofErr w:type="gramEnd"/>
+      <w:r>
+        <w:rPr>
+          <w:rFonts w:ascii="Arial" w:hAnsi="Arial" w:cs="Arial"/>
+          <w:b/>
+          <w:bCs/>
+          <w:color w:val="000000" w:themeColor="text1"/>
+        </w:rPr>
+        <w:t>$</w:t>
       </w:r>
       <w:proofErr w:type="spellStart"/>
       <w:r>
@@ -205,10 +216,19 @@
     </w:p>
     <w:p>
       <w:pPr>
-        <w:spacing w:after="5" w:line="249" w:lineRule="auto"/>
-        <w:ind w:left="118" w:hanging="10"/>
-        <w:jc w:val="both"/>
-      </w:pPr>
+        <w:pStyle w:val="Heading1"/>
+      </w:pPr>
+      <w:r>
+        <w:t>&lt;&lt;</w:t>
+      </w:r>
+      <w:proofErr w:type="spellStart"/>
+      <w:r>
+        <w:t>hearingLocation.site_name</w:t>
+      </w:r>
+      <w:proofErr w:type="spellEnd"/>
+      <w:r>
+        <w:t>&gt;&gt;</w:t>
+      </w:r>
     </w:p>
     <w:p>
       <w:pPr>
@@ -404,7 +424,7 @@
               </wp:inline>
             </w:drawing>
           </mc:Choice>
-          <mc:Fallback>
+          <mc:Fallback xmlns:oel="http://schemas.microsoft.com/office/2019/extlst">
             <w:pict>
               <v:group w14:anchorId="60B89AC2" id="Group 2791" o:spid="_x0000_s1026" style="width:467.95pt;height:68.75pt;mso-position-horizontal-relative:char;mso-position-vertical-relative:line" coordsize="59429,8731" o:gfxdata="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">
                 <v:shapetype id="_x0000_t75" coordsize="21600,21600" o:spt="75" o:preferrelative="t" path="m@4@5l@4@11@9@11@9@5xe" filled="f" stroked="f">
@@ -653,7 +673,7 @@
               </wp:inline>
             </w:drawing>
           </mc:Choice>
-          <mc:Fallback>
+          <mc:Fallback xmlns:oel="http://schemas.microsoft.com/office/2019/extlst">
             <w:pict>
               <v:group w14:anchorId="36C48C52" id="Group 2792" o:spid="_x0000_s1026" style="width:467.95pt;height:.75pt;mso-position-horizontal-relative:char;mso-position-vertical-relative:line" coordsize="59429,95" o:gfxdata="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">
                 <v:shape id="Shape 91" o:spid="_x0000_s1027" style="position:absolute;width:59429;height:0;visibility:visible;mso-wrap-style:square;v-text-anchor:top" coordsize="5942965,0" o:gfxdata="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" path="m5942965,l,e" filled="f">
@@ -863,7 +883,23 @@
           <w:rFonts w:ascii="Arial" w:hAnsi="Arial" w:cs="Arial"/>
           <w:bCs/>
         </w:rPr>
-        <w:t xml:space="preserve"> and Directions </w:t>
+        <w:t xml:space="preserve"> and </w:t>
+      </w:r>
+      <w:proofErr w:type="gramStart"/>
+      <w:r>
+        <w:rPr>
+          <w:rFonts w:ascii="Arial" w:hAnsi="Arial" w:cs="Arial"/>
+          <w:bCs/>
+        </w:rPr>
+        <w:t>Directions</w:t>
+      </w:r>
+      <w:proofErr w:type="gramEnd"/>
+      <w:r>
+        <w:rPr>
+          <w:rFonts w:ascii="Arial" w:hAnsi="Arial" w:cs="Arial"/>
+          <w:bCs/>
+        </w:rPr>
+        <w:t xml:space="preserve"> </w:t>
       </w:r>
       <w:r>
         <w:rPr>
@@ -1122,6 +1158,7 @@
         <w:rPr>
           <w:rFonts w:ascii="Arial" w:hAnsi="Arial" w:cs="Arial"/>
         </w:rPr>
+        <w:lastRenderedPageBreak/>
         <w:t xml:space="preserve">&lt;&lt; </w:t>
       </w:r>
       <w:proofErr w:type="spellStart"/>
@@ -1164,6 +1201,7 @@
         <w:t xml:space="preserve"> {</w:t>
       </w:r>
       <w:proofErr w:type="spellStart"/>
+      <w:proofErr w:type="gramStart"/>
       <w:r>
         <w:rPr>
           <w:rFonts w:ascii="Arial" w:hAnsi="Arial" w:cs="Arial"/>
@@ -1199,6 +1237,7 @@
         <w:t>disposalHearingDisclosureOfDocumentsDJ.date</w:t>
       </w:r>
       <w:proofErr w:type="spellEnd"/>
+      <w:proofErr w:type="gramEnd"/>
       <w:r>
         <w:rPr>
           <w:rFonts w:ascii="Arial" w:hAnsi="Arial" w:cs="Arial"/>
@@ -1276,7 +1315,6 @@
         <w:rPr>
           <w:rFonts w:ascii="Arial" w:hAnsi="Arial" w:cs="Arial"/>
         </w:rPr>
-        <w:lastRenderedPageBreak/>
         <w:t>The parties must upload to the Digital Portal copies of those documents which they wish the court to consider when deciding the amount of damages</w:t>
       </w:r>
       <w:r>
@@ -1305,6 +1343,7 @@
         <w:t xml:space="preserve"> {</w:t>
       </w:r>
       <w:proofErr w:type="spellStart"/>
+      <w:proofErr w:type="gramStart"/>
       <w:r>
         <w:rPr>
           <w:rFonts w:ascii="Arial" w:hAnsi="Arial" w:cs="Arial"/>
@@ -1323,6 +1362,7 @@
         <w:t>(</w:t>
       </w:r>
       <w:proofErr w:type="spellStart"/>
+      <w:proofErr w:type="gramEnd"/>
       <w:r>
         <w:rPr>
           <w:rFonts w:ascii="Arial" w:hAnsi="Arial" w:cs="Arial"/>
@@ -1517,6 +1557,7 @@
         <w:t xml:space="preserve"> {</w:t>
       </w:r>
       <w:proofErr w:type="spellStart"/>
+      <w:proofErr w:type="gramStart"/>
       <w:r>
         <w:rPr>
           <w:rFonts w:ascii="Arial" w:hAnsi="Arial" w:cs="Arial"/>
@@ -1534,6 +1575,7 @@
         </w:rPr>
         <w:t>(</w:t>
       </w:r>
+      <w:proofErr w:type="gramEnd"/>
       <w:r>
         <w:rPr>
           <w:rFonts w:ascii="Arial" w:hAnsi="Arial" w:cs="Arial"/>
@@ -1667,6 +1709,7 @@
         <w:t xml:space="preserve"> {</w:t>
       </w:r>
       <w:proofErr w:type="spellStart"/>
+      <w:proofErr w:type="gramStart"/>
       <w:r>
         <w:rPr>
           <w:rFonts w:ascii="Arial" w:hAnsi="Arial" w:cs="Arial"/>
@@ -1684,6 +1727,7 @@
         </w:rPr>
         <w:t>(</w:t>
       </w:r>
+      <w:proofErr w:type="gramEnd"/>
       <w:r>
         <w:rPr>
           <w:rFonts w:ascii="Arial" w:hAnsi="Arial" w:cs="Arial"/>
@@ -1913,6 +1957,7 @@
         <w:t xml:space="preserve"> {</w:t>
       </w:r>
       <w:proofErr w:type="spellStart"/>
+      <w:proofErr w:type="gramStart"/>
       <w:r>
         <w:rPr>
           <w:rFonts w:ascii="Arial" w:hAnsi="Arial" w:cs="Arial"/>
@@ -1930,6 +1975,7 @@
         </w:rPr>
         <w:t>(</w:t>
       </w:r>
+      <w:proofErr w:type="gramEnd"/>
       <w:r>
         <w:rPr>
           <w:rFonts w:ascii="Arial" w:hAnsi="Arial" w:cs="Arial"/>
@@ -2115,6 +2161,7 @@
         <w:t xml:space="preserve"> {</w:t>
       </w:r>
       <w:proofErr w:type="spellStart"/>
+      <w:proofErr w:type="gramStart"/>
       <w:r>
         <w:rPr>
           <w:rFonts w:ascii="Arial" w:hAnsi="Arial" w:cs="Arial"/>
@@ -2148,6 +2195,7 @@
         <w:t>disposalHearingQuestionsToExpertsDJ.date</w:t>
       </w:r>
       <w:proofErr w:type="spellEnd"/>
+      <w:proofErr w:type="gramEnd"/>
       <w:r>
         <w:rPr>
           <w:rFonts w:ascii="Arial" w:hAnsi="Arial" w:cs="Arial"/>
@@ -2364,6 +2412,7 @@
         <w:t xml:space="preserve"> {</w:t>
       </w:r>
       <w:proofErr w:type="spellStart"/>
+      <w:proofErr w:type="gramStart"/>
       <w:r>
         <w:rPr>
           <w:rFonts w:ascii="Arial" w:hAnsi="Arial" w:cs="Arial"/>
@@ -2381,6 +2430,7 @@
         </w:rPr>
         <w:t>(</w:t>
       </w:r>
+      <w:proofErr w:type="gramEnd"/>
       <w:r>
         <w:rPr>
           <w:rFonts w:ascii="Arial" w:hAnsi="Arial" w:cs="Arial"/>
@@ -2472,6 +2522,7 @@
         <w:rPr>
           <w:rFonts w:ascii="Arial" w:hAnsi="Arial" w:cs="Arial"/>
         </w:rPr>
+        <w:lastRenderedPageBreak/>
         <w:t>&lt;&lt;</w:t>
       </w:r>
       <w:r>
@@ -2515,6 +2566,7 @@
         <w:t xml:space="preserve"> {</w:t>
       </w:r>
       <w:proofErr w:type="spellStart"/>
+      <w:proofErr w:type="gramStart"/>
       <w:r>
         <w:rPr>
           <w:rFonts w:ascii="Arial" w:hAnsi="Arial" w:cs="Arial"/>
@@ -2532,6 +2584,7 @@
         </w:rPr>
         <w:t>(</w:t>
       </w:r>
+      <w:proofErr w:type="gramEnd"/>
       <w:r>
         <w:rPr>
           <w:rFonts w:ascii="Arial" w:hAnsi="Arial" w:cs="Arial"/>
@@ -2623,7 +2676,6 @@
         <w:rPr>
           <w:rFonts w:ascii="Arial" w:hAnsi="Arial" w:cs="Arial"/>
         </w:rPr>
-        <w:lastRenderedPageBreak/>
         <w:t>&lt;&lt;</w:t>
       </w:r>
       <w:r>
@@ -2667,6 +2719,7 @@
         <w:t xml:space="preserve"> {</w:t>
       </w:r>
       <w:proofErr w:type="spellStart"/>
+      <w:proofErr w:type="gramStart"/>
       <w:r>
         <w:rPr>
           <w:rFonts w:ascii="Arial" w:hAnsi="Arial" w:cs="Arial"/>
@@ -2684,6 +2737,7 @@
         </w:rPr>
         <w:t>(</w:t>
       </w:r>
+      <w:proofErr w:type="gramEnd"/>
       <w:r>
         <w:rPr>
           <w:rFonts w:ascii="Arial" w:hAnsi="Arial" w:cs="Arial"/>
@@ -2890,6 +2944,7 @@
         <w:t>&lt;&lt; {</w:t>
       </w:r>
       <w:proofErr w:type="spellStart"/>
+      <w:proofErr w:type="gramStart"/>
       <w:r>
         <w:rPr>
           <w:rFonts w:ascii="Arial" w:hAnsi="Arial" w:cs="Arial"/>
@@ -2908,6 +2963,7 @@
         <w:t>(</w:t>
       </w:r>
       <w:proofErr w:type="spellStart"/>
+      <w:proofErr w:type="gramEnd"/>
       <w:r>
         <w:rPr>
           <w:rFonts w:ascii="Arial" w:hAnsi="Arial" w:cs="Arial"/>
@@ -3103,7 +3159,78 @@
           <w:color w:val="000000"/>
           <w:lang w:eastAsia="en-GB"/>
         </w:rPr>
-        <w:t>, further details will be provided in your hearing notice</w:t>
+        <w:t xml:space="preserve">, </w:t>
+      </w:r>
+      <w:r>
+        <w:rPr>
+          <w:rFonts w:ascii="Arial" w:eastAsia="Times New Roman" w:hAnsi="Arial" w:cs="Arial"/>
+          <w:lang w:eastAsia="en-GB"/>
+        </w:rPr>
+        <w:t>&lt;&lt;cs_{</w:t>
+      </w:r>
+      <w:proofErr w:type="spellStart"/>
+      <w:r>
+        <w:rPr>
+          <w:rFonts w:ascii="Arial" w:eastAsia="Times New Roman" w:hAnsi="Arial" w:cs="Arial"/>
+          <w:lang w:eastAsia="en-GB"/>
+        </w:rPr>
+        <w:t>hearingLocation.site_name</w:t>
+      </w:r>
+      <w:proofErr w:type="spellEnd"/>
+      <w:r>
+        <w:rPr>
+          <w:rFonts w:ascii="Arial" w:eastAsia="Times New Roman" w:hAnsi="Arial" w:cs="Arial"/>
+          <w:lang w:eastAsia="en-GB"/>
+        </w:rPr>
+        <w:t>!=null}&gt;&gt;at &lt;&lt;</w:t>
+      </w:r>
+      <w:proofErr w:type="spellStart"/>
+      <w:r>
+        <w:rPr>
+          <w:rFonts w:ascii="Arial" w:eastAsia="Times New Roman" w:hAnsi="Arial" w:cs="Arial"/>
+          <w:lang w:eastAsia="en-GB"/>
+        </w:rPr>
+        <w:t>hearingLocation.site_name</w:t>
+      </w:r>
+      <w:proofErr w:type="spellEnd"/>
+      <w:r>
+        <w:rPr>
+          <w:rFonts w:ascii="Arial" w:eastAsia="Times New Roman" w:hAnsi="Arial" w:cs="Arial"/>
+          <w:lang w:eastAsia="en-GB"/>
+        </w:rPr>
+        <w:t>&gt;&gt;, &lt;&lt;</w:t>
+      </w:r>
+      <w:proofErr w:type="spellStart"/>
+      <w:r>
+        <w:rPr>
+          <w:rFonts w:ascii="Arial" w:eastAsia="Times New Roman" w:hAnsi="Arial" w:cs="Arial"/>
+          <w:lang w:eastAsia="en-GB"/>
+        </w:rPr>
+        <w:t>hearingLocation.court_address</w:t>
+      </w:r>
+      <w:proofErr w:type="spellEnd"/>
+      <w:r>
+        <w:rPr>
+          <w:rFonts w:ascii="Arial" w:eastAsia="Times New Roman" w:hAnsi="Arial" w:cs="Arial"/>
+          <w:lang w:eastAsia="en-GB"/>
+        </w:rPr>
+        <w:t>&gt;&gt; &lt;&lt;</w:t>
+      </w:r>
+      <w:proofErr w:type="spellStart"/>
+      <w:r>
+        <w:rPr>
+          <w:rFonts w:ascii="Arial" w:eastAsia="Times New Roman" w:hAnsi="Arial" w:cs="Arial"/>
+          <w:lang w:eastAsia="en-GB"/>
+        </w:rPr>
+        <w:t>hearingLocation.postcode</w:t>
+      </w:r>
+      <w:proofErr w:type="spellEnd"/>
+      <w:r>
+        <w:rPr>
+          <w:rFonts w:ascii="Arial" w:eastAsia="Times New Roman" w:hAnsi="Arial" w:cs="Arial"/>
+          <w:lang w:eastAsia="en-GB"/>
+        </w:rPr>
+        <w:t>&gt;&gt;, &lt;&lt;es_&gt;&gt;</w:t>
       </w:r>
       <w:r>
         <w:rPr>
@@ -3111,7 +3238,7 @@
           <w:color w:val="000000"/>
           <w:lang w:eastAsia="en-GB"/>
         </w:rPr>
-        <w:t xml:space="preserve">.&lt;&lt;es_&gt;&gt;&lt;&lt;cs_{disposalHearingMethodDJ=’disposalHearingMethodTelephoneHearing’}&gt;&gt; </w:t>
+        <w:t>further details will be provided in your hearing notice</w:t>
       </w:r>
       <w:r>
         <w:rPr>
@@ -3119,17 +3246,7 @@
           <w:color w:val="000000"/>
           <w:lang w:eastAsia="en-GB"/>
         </w:rPr>
-        <w:t xml:space="preserve">This hearing will be attended by </w:t>
-      </w:r>
-      <w:r>
-        <w:rPr>
-          <w:rFonts w:ascii="Arial" w:eastAsia="Times New Roman" w:hAnsi="Arial" w:cs="Arial"/>
-          <w:b/>
-          <w:bCs/>
-          <w:color w:val="000000"/>
-          <w:lang w:eastAsia="en-GB"/>
-        </w:rPr>
-        <w:t>telephone</w:t>
+        <w:t xml:space="preserve">.&lt;&lt;es_&gt;&gt;&lt;&lt;cs_{disposalHearingMethodDJ=’disposalHearingMethodTelephoneHearing’}&gt;&gt; </w:t>
       </w:r>
       <w:r>
         <w:rPr>
@@ -3137,7 +3254,78 @@
           <w:color w:val="000000"/>
           <w:lang w:eastAsia="en-GB"/>
         </w:rPr>
-        <w:t>, further details will be provided in your hearing notice</w:t>
+        <w:t xml:space="preserve">This hearing </w:t>
+      </w:r>
+      <w:r>
+        <w:rPr>
+          <w:rFonts w:ascii="Arial" w:eastAsia="Times New Roman" w:hAnsi="Arial" w:cs="Arial"/>
+          <w:lang w:eastAsia="en-GB"/>
+        </w:rPr>
+        <w:t>&lt;&lt;cs_{</w:t>
+      </w:r>
+      <w:proofErr w:type="spellStart"/>
+      <w:r>
+        <w:rPr>
+          <w:rFonts w:ascii="Arial" w:eastAsia="Times New Roman" w:hAnsi="Arial" w:cs="Arial"/>
+          <w:lang w:eastAsia="en-GB"/>
+        </w:rPr>
+        <w:t>hearingLocation.site_name</w:t>
+      </w:r>
+      <w:proofErr w:type="spellEnd"/>
+      <w:r>
+        <w:rPr>
+          <w:rFonts w:ascii="Arial" w:eastAsia="Times New Roman" w:hAnsi="Arial" w:cs="Arial"/>
+          <w:lang w:eastAsia="en-GB"/>
+        </w:rPr>
+        <w:t>!=null}&gt;&gt;will take place at &lt;&lt;</w:t>
+      </w:r>
+      <w:proofErr w:type="spellStart"/>
+      <w:r>
+        <w:rPr>
+          <w:rFonts w:ascii="Arial" w:eastAsia="Times New Roman" w:hAnsi="Arial" w:cs="Arial"/>
+          <w:lang w:eastAsia="en-GB"/>
+        </w:rPr>
+        <w:t>hearingLocation.site_name</w:t>
+      </w:r>
+      <w:proofErr w:type="spellEnd"/>
+      <w:r>
+        <w:rPr>
+          <w:rFonts w:ascii="Arial" w:eastAsia="Times New Roman" w:hAnsi="Arial" w:cs="Arial"/>
+          <w:lang w:eastAsia="en-GB"/>
+        </w:rPr>
+        <w:t>&gt;&gt;, &lt;&lt;</w:t>
+      </w:r>
+      <w:proofErr w:type="spellStart"/>
+      <w:r>
+        <w:rPr>
+          <w:rFonts w:ascii="Arial" w:eastAsia="Times New Roman" w:hAnsi="Arial" w:cs="Arial"/>
+          <w:lang w:eastAsia="en-GB"/>
+        </w:rPr>
+        <w:t>hearingLocation.court_address</w:t>
+      </w:r>
+      <w:proofErr w:type="spellEnd"/>
+      <w:r>
+        <w:rPr>
+          <w:rFonts w:ascii="Arial" w:eastAsia="Times New Roman" w:hAnsi="Arial" w:cs="Arial"/>
+          <w:lang w:eastAsia="en-GB"/>
+        </w:rPr>
+        <w:t>&gt;&gt; &lt;&lt;</w:t>
+      </w:r>
+      <w:proofErr w:type="spellStart"/>
+      <w:r>
+        <w:rPr>
+          <w:rFonts w:ascii="Arial" w:eastAsia="Times New Roman" w:hAnsi="Arial" w:cs="Arial"/>
+          <w:lang w:eastAsia="en-GB"/>
+        </w:rPr>
+        <w:t>hearingLocation.postcode</w:t>
+      </w:r>
+      <w:proofErr w:type="spellEnd"/>
+      <w:r>
+        <w:rPr>
+          <w:rFonts w:ascii="Arial" w:eastAsia="Times New Roman" w:hAnsi="Arial" w:cs="Arial"/>
+          <w:lang w:eastAsia="en-GB"/>
+        </w:rPr>
+        <w:t>&gt;&gt;, and &lt;&lt;es_&gt;&gt;</w:t>
       </w:r>
       <w:r>
         <w:rPr>
@@ -3145,10 +3333,17 @@
           <w:color w:val="000000"/>
           <w:lang w:eastAsia="en-GB"/>
         </w:rPr>
-        <w:t>.&lt;&lt;es_&gt;&gt;&lt;&lt;cs_{disposalHearingMethodDJ=’disposalHearingMethodVideoConferenceHearing’}&gt;&gt;</w:t>
-      </w:r>
-      <w:r>
-        <w:t xml:space="preserve"> </w:t>
+        <w:t xml:space="preserve">will be attended by </w:t>
+      </w:r>
+      <w:r>
+        <w:rPr>
+          <w:rFonts w:ascii="Arial" w:eastAsia="Times New Roman" w:hAnsi="Arial" w:cs="Arial"/>
+          <w:b/>
+          <w:bCs/>
+          <w:color w:val="000000"/>
+          <w:lang w:eastAsia="en-GB"/>
+        </w:rPr>
+        <w:t>telephone</w:t>
       </w:r>
       <w:r>
         <w:rPr>
@@ -3156,7 +3351,105 @@
           <w:color w:val="000000"/>
           <w:lang w:eastAsia="en-GB"/>
         </w:rPr>
-        <w:t xml:space="preserve">This hearing will be attended by </w:t>
+        <w:t>, further details will be provided in your hearing notice</w:t>
+      </w:r>
+      <w:r>
+        <w:rPr>
+          <w:rFonts w:ascii="Arial" w:eastAsia="Times New Roman" w:hAnsi="Arial" w:cs="Arial"/>
+          <w:color w:val="000000"/>
+          <w:lang w:eastAsia="en-GB"/>
+        </w:rPr>
+        <w:t>.&lt;&lt;es_&gt;&gt;&lt;&lt;cs_{disposalHearingMethodDJ=’disposalHearingMethodVideoConferenceHearing’}&gt;&gt;</w:t>
+      </w:r>
+      <w:r>
+        <w:t xml:space="preserve"> </w:t>
+      </w:r>
+      <w:r>
+        <w:rPr>
+          <w:rFonts w:ascii="Arial" w:eastAsia="Times New Roman" w:hAnsi="Arial" w:cs="Arial"/>
+          <w:color w:val="000000"/>
+          <w:lang w:eastAsia="en-GB"/>
+        </w:rPr>
+        <w:t xml:space="preserve">This hearing </w:t>
+      </w:r>
+      <w:r>
+        <w:rPr>
+          <w:rFonts w:ascii="Arial" w:eastAsia="Times New Roman" w:hAnsi="Arial" w:cs="Arial"/>
+          <w:lang w:eastAsia="en-GB"/>
+        </w:rPr>
+        <w:t>&lt;&lt;cs_{</w:t>
+      </w:r>
+      <w:proofErr w:type="spellStart"/>
+      <w:r>
+        <w:rPr>
+          <w:rFonts w:ascii="Arial" w:eastAsia="Times New Roman" w:hAnsi="Arial" w:cs="Arial"/>
+          <w:lang w:eastAsia="en-GB"/>
+        </w:rPr>
+        <w:t>hearingLocation.site_name</w:t>
+      </w:r>
+      <w:proofErr w:type="spellEnd"/>
+      <w:r>
+        <w:rPr>
+          <w:rFonts w:ascii="Arial" w:eastAsia="Times New Roman" w:hAnsi="Arial" w:cs="Arial"/>
+          <w:lang w:eastAsia="en-GB"/>
+        </w:rPr>
+        <w:t>!=null}&gt;&gt;will take place at &lt;&lt;</w:t>
+      </w:r>
+      <w:proofErr w:type="spellStart"/>
+      <w:r>
+        <w:rPr>
+          <w:rFonts w:ascii="Arial" w:eastAsia="Times New Roman" w:hAnsi="Arial" w:cs="Arial"/>
+          <w:lang w:eastAsia="en-GB"/>
+        </w:rPr>
+        <w:t>hearingLocation.site_name</w:t>
+      </w:r>
+      <w:proofErr w:type="spellEnd"/>
+      <w:r>
+        <w:rPr>
+          <w:rFonts w:ascii="Arial" w:eastAsia="Times New Roman" w:hAnsi="Arial" w:cs="Arial"/>
+          <w:lang w:eastAsia="en-GB"/>
+        </w:rPr>
+        <w:t>&gt;&gt;, &lt;&lt;</w:t>
+      </w:r>
+      <w:proofErr w:type="spellStart"/>
+      <w:r>
+        <w:rPr>
+          <w:rFonts w:ascii="Arial" w:eastAsia="Times New Roman" w:hAnsi="Arial" w:cs="Arial"/>
+          <w:lang w:eastAsia="en-GB"/>
+        </w:rPr>
+        <w:t>hearingLocation.court_address</w:t>
+      </w:r>
+      <w:proofErr w:type="spellEnd"/>
+      <w:r>
+        <w:rPr>
+          <w:rFonts w:ascii="Arial" w:eastAsia="Times New Roman" w:hAnsi="Arial" w:cs="Arial"/>
+          <w:lang w:eastAsia="en-GB"/>
+        </w:rPr>
+        <w:t>&gt;&gt; &lt;&lt;</w:t>
+      </w:r>
+      <w:proofErr w:type="spellStart"/>
+      <w:r>
+        <w:rPr>
+          <w:rFonts w:ascii="Arial" w:eastAsia="Times New Roman" w:hAnsi="Arial" w:cs="Arial"/>
+          <w:lang w:eastAsia="en-GB"/>
+        </w:rPr>
+        <w:t>hearingLocation.postcode</w:t>
+      </w:r>
+      <w:proofErr w:type="spellEnd"/>
+      <w:r>
+        <w:rPr>
+          <w:rFonts w:ascii="Arial" w:eastAsia="Times New Roman" w:hAnsi="Arial" w:cs="Arial"/>
+          <w:lang w:eastAsia="en-GB"/>
+        </w:rPr>
+        <w:t>&gt;&gt;, and &lt;&lt;es_&gt;&gt;</w:t>
+      </w:r>
+      <w:r>
+        <w:rPr>
+          <w:rFonts w:ascii="Arial" w:eastAsia="Times New Roman" w:hAnsi="Arial" w:cs="Arial"/>
+          <w:color w:val="000000"/>
+          <w:lang w:eastAsia="en-GB"/>
+        </w:rPr>
+        <w:t xml:space="preserve">will be attended by </w:t>
       </w:r>
       <w:r>
         <w:rPr>
@@ -3441,7 +3734,21 @@
         <w:rPr>
           <w:rFonts w:ascii="Arial" w:hAnsi="Arial" w:cs="Arial"/>
         </w:rPr>
-        <w:t>Each party must inform the court immediately if the case is settled, whether or not it is then possible to file upload a draft consent order to give effect to their agreement.</w:t>
+        <w:t xml:space="preserve">Each party must inform the court immediately if the case is settled, </w:t>
+      </w:r>
+      <w:proofErr w:type="gramStart"/>
+      <w:r>
+        <w:rPr>
+          <w:rFonts w:ascii="Arial" w:hAnsi="Arial" w:cs="Arial"/>
+        </w:rPr>
+        <w:t>whether or not</w:t>
+      </w:r>
+      <w:proofErr w:type="gramEnd"/>
+      <w:r>
+        <w:rPr>
+          <w:rFonts w:ascii="Arial" w:hAnsi="Arial" w:cs="Arial"/>
+        </w:rPr>
+        <w:t xml:space="preserve"> it is then possible to file upload a draft consent order to give effect to their agreement.</w:t>
       </w:r>
     </w:p>
     <w:p>
@@ -3483,6 +3790,7 @@
           <w:rFonts w:ascii="Arial" w:hAnsi="Arial" w:cs="Arial"/>
           <w:bCs/>
         </w:rPr>
+        <w:lastRenderedPageBreak/>
         <w:t>&lt;&lt;</w:t>
       </w:r>
       <w:proofErr w:type="spellStart"/>
@@ -3601,7 +3909,6 @@
           <w:b/>
           <w:bCs/>
         </w:rPr>
-        <w:lastRenderedPageBreak/>
         <w:t>Important notes</w:t>
       </w:r>
     </w:p>
@@ -3779,6 +4086,7 @@
         <w:t>&lt;&lt;</w:t>
       </w:r>
       <w:proofErr w:type="spellStart"/>
+      <w:proofErr w:type="gramStart"/>
       <w:r>
         <w:rPr>
           <w:rFonts w:ascii="Arial" w:hAnsi="Arial" w:cs="Arial"/>
@@ -3789,6 +4097,7 @@
         <w:t>value.directionComment</w:t>
       </w:r>
       <w:proofErr w:type="spellEnd"/>
+      <w:proofErr w:type="gramEnd"/>
       <w:r>
         <w:rPr>
           <w:rFonts w:ascii="Arial" w:hAnsi="Arial" w:cs="Arial"/>
@@ -3889,7 +4198,7 @@
 </file>
 
 <file path=word/endnotes.xml><?xml version="1.0" encoding="utf-8"?>
-<w:endnotes xmlns:wpc="http://schemas.microsoft.com/office/word/2010/wordprocessingCanvas" xmlns:cx="http://schemas.microsoft.com/office/drawing/2014/chartex" xmlns:cx1="http://schemas.microsoft.com/office/drawing/2015/9/8/chartex" xmlns:cx2="http://schemas.microsoft.com/office/drawing/2015/10/21/chartex" xmlns:cx3="http://schemas.microsoft.com/office/drawing/2016/5/9/chartex" xmlns:cx4="http://schemas.microsoft.com/office/drawing/2016/5/10/chartex" xmlns:cx5="http://schemas.microsoft.com/office/drawing/2016/5/11/chartex" xmlns:cx6="http://schemas.microsoft.com/office/drawing/2016/5/12/chartex" xmlns:cx7="http://schemas.microsoft.com/office/drawing/2016/5/13/chartex" xmlns:cx8="http://schemas.microsoft.com/office/drawing/2016/5/14/chartex" xmlns:mc="http://schemas.openxmlformats.org/markup-compatibility/2006" xmlns:aink="http://schemas.microsoft.com/office/drawing/2016/ink" xmlns:am3d="http://schemas.microsoft.com/office/drawing/2017/model3d" xmlns:o="urn:schemas-microsoft-com:office:office" xmlns:oel="http://schemas.microsoft.com/office/2019/extlst" xmlns:r="http://schemas.openxmlformats.org/officeDocument/2006/relationships" xmlns:m="http://schemas.openxmlformats.org/officeDocument/2006/math" xmlns:v="urn:schemas-microsoft-com:vml" xmlns:wp14="http://schemas.microsoft.com/office/word/2010/wordprocessingDrawing" xmlns:wp="http://schemas.openxmlformats.org/drawingml/2006/wordprocessingDrawing" xmlns:w10="urn:schemas-microsoft-com:office:word" xmlns:w="http://schemas.openxmlformats.org/wordprocessingml/2006/main" xmlns:w14="http://schemas.microsoft.com/office/word/2010/wordml" xmlns:w15="http://schemas.microsoft.com/office/word/2012/wordml" xmlns:w16cex="http://schemas.microsoft.com/office/word/2018/wordml/cex" xmlns:w16cid="http://schemas.microsoft.com/office/word/2016/wordml/cid" xmlns:w16="http://schemas.microsoft.com/office/word/2018/wordml" xmlns:w16sdtdh="http://schemas.microsoft.com/office/word/2020/wordml/sdtdatahash" xmlns:w16se="http://schemas.microsoft.com/office/word/2015/wordml/symex" xmlns:wpg="http://schemas.microsoft.com/office/word/2010/wordprocessingGroup" xmlns:wpi="http://schemas.microsoft.com/office/word/2010/wordprocessingInk" xmlns:wne="http://schemas.microsoft.com/office/word/2006/wordml" xmlns:wps="http://schemas.microsoft.com/office/word/2010/wordprocessingShape" mc:Ignorable="w14 w15 w16se w16cid w16 w16cex w16sdtdh wp14">
+<w:endnotes xmlns:wpc="http://schemas.microsoft.com/office/word/2010/wordprocessingCanvas" xmlns:cx="http://schemas.microsoft.com/office/drawing/2014/chartex" xmlns:cx1="http://schemas.microsoft.com/office/drawing/2015/9/8/chartex" xmlns:cx2="http://schemas.microsoft.com/office/drawing/2015/10/21/chartex" xmlns:cx3="http://schemas.microsoft.com/office/drawing/2016/5/9/chartex" xmlns:cx4="http://schemas.microsoft.com/office/drawing/2016/5/10/chartex" xmlns:cx5="http://schemas.microsoft.com/office/drawing/2016/5/11/chartex" xmlns:cx6="http://schemas.microsoft.com/office/drawing/2016/5/12/chartex" xmlns:cx7="http://schemas.microsoft.com/office/drawing/2016/5/13/chartex" xmlns:cx8="http://schemas.microsoft.com/office/drawing/2016/5/14/chartex" xmlns:mc="http://schemas.openxmlformats.org/markup-compatibility/2006" xmlns:aink="http://schemas.microsoft.com/office/drawing/2016/ink" xmlns:am3d="http://schemas.microsoft.com/office/drawing/2017/model3d" xmlns:o="urn:schemas-microsoft-com:office:office" xmlns:r="http://schemas.openxmlformats.org/officeDocument/2006/relationships" xmlns:m="http://schemas.openxmlformats.org/officeDocument/2006/math" xmlns:v="urn:schemas-microsoft-com:vml" xmlns:wp14="http://schemas.microsoft.com/office/word/2010/wordprocessingDrawing" xmlns:wp="http://schemas.openxmlformats.org/drawingml/2006/wordprocessingDrawing" xmlns:w10="urn:schemas-microsoft-com:office:word" xmlns:w="http://schemas.openxmlformats.org/wordprocessingml/2006/main" xmlns:w14="http://schemas.microsoft.com/office/word/2010/wordml" xmlns:w15="http://schemas.microsoft.com/office/word/2012/wordml" xmlns:w16cex="http://schemas.microsoft.com/office/word/2018/wordml/cex" xmlns:w16cid="http://schemas.microsoft.com/office/word/2016/wordml/cid" xmlns:w16="http://schemas.microsoft.com/office/word/2018/wordml" xmlns:w16sdtdh="http://schemas.microsoft.com/office/word/2020/wordml/sdtdatahash" xmlns:w16se="http://schemas.microsoft.com/office/word/2015/wordml/symex" xmlns:wpg="http://schemas.microsoft.com/office/word/2010/wordprocessingGroup" xmlns:wpi="http://schemas.microsoft.com/office/word/2010/wordprocessingInk" xmlns:wne="http://schemas.microsoft.com/office/word/2006/wordml" xmlns:wps="http://schemas.microsoft.com/office/word/2010/wordprocessingShape" mc:Ignorable="w14 w15 w16se w16cid w16 w16cex w16sdtdh wp14">
   <w:endnote w:type="separator" w:id="-1">
     <w:p>
       <w:pPr>
@@ -3914,7 +4223,7 @@
 </file>
 
 <file path=word/footnotes.xml><?xml version="1.0" encoding="utf-8"?>
-<w:footnotes xmlns:wpc="http://schemas.microsoft.com/office/word/2010/wordprocessingCanvas" xmlns:cx="http://schemas.microsoft.com/office/drawing/2014/chartex" xmlns:cx1="http://schemas.microsoft.com/office/drawing/2015/9/8/chartex" xmlns:cx2="http://schemas.microsoft.com/office/drawing/2015/10/21/chartex" xmlns:cx3="http://schemas.microsoft.com/office/drawing/2016/5/9/chartex" xmlns:cx4="http://schemas.microsoft.com/office/drawing/2016/5/10/chartex" xmlns:cx5="http://schemas.microsoft.com/office/drawing/2016/5/11/chartex" xmlns:cx6="http://schemas.microsoft.com/office/drawing/2016/5/12/chartex" xmlns:cx7="http://schemas.microsoft.com/office/drawing/2016/5/13/chartex" xmlns:cx8="http://schemas.microsoft.com/office/drawing/2016/5/14/chartex" xmlns:mc="http://schemas.openxmlformats.org/markup-compatibility/2006" xmlns:aink="http://schemas.microsoft.com/office/drawing/2016/ink" xmlns:am3d="http://schemas.microsoft.com/office/drawing/2017/model3d" xmlns:o="urn:schemas-microsoft-com:office:office" xmlns:oel="http://schemas.microsoft.com/office/2019/extlst" xmlns:r="http://schemas.openxmlformats.org/officeDocument/2006/relationships" xmlns:m="http://schemas.openxmlformats.org/officeDocument/2006/math" xmlns:v="urn:schemas-microsoft-com:vml" xmlns:wp14="http://schemas.microsoft.com/office/word/2010/wordprocessingDrawing" xmlns:wp="http://schemas.openxmlformats.org/drawingml/2006/wordprocessingDrawing" xmlns:w10="urn:schemas-microsoft-com:office:word" xmlns:w="http://schemas.openxmlformats.org/wordprocessingml/2006/main" xmlns:w14="http://schemas.microsoft.com/office/word/2010/wordml" xmlns:w15="http://schemas.microsoft.com/office/word/2012/wordml" xmlns:w16cex="http://schemas.microsoft.com/office/word/2018/wordml/cex" xmlns:w16cid="http://schemas.microsoft.com/office/word/2016/wordml/cid" xmlns:w16="http://schemas.microsoft.com/office/word/2018/wordml" xmlns:w16sdtdh="http://schemas.microsoft.com/office/word/2020/wordml/sdtdatahash" xmlns:w16se="http://schemas.microsoft.com/office/word/2015/wordml/symex" xmlns:wpg="http://schemas.microsoft.com/office/word/2010/wordprocessingGroup" xmlns:wpi="http://schemas.microsoft.com/office/word/2010/wordprocessingInk" xmlns:wne="http://schemas.microsoft.com/office/word/2006/wordml" xmlns:wps="http://schemas.microsoft.com/office/word/2010/wordprocessingShape" mc:Ignorable="w14 w15 w16se w16cid w16 w16cex w16sdtdh wp14">
+<w:footnotes xmlns:wpc="http://schemas.microsoft.com/office/word/2010/wordprocessingCanvas" xmlns:cx="http://schemas.microsoft.com/office/drawing/2014/chartex" xmlns:cx1="http://schemas.microsoft.com/office/drawing/2015/9/8/chartex" xmlns:cx2="http://schemas.microsoft.com/office/drawing/2015/10/21/chartex" xmlns:cx3="http://schemas.microsoft.com/office/drawing/2016/5/9/chartex" xmlns:cx4="http://schemas.microsoft.com/office/drawing/2016/5/10/chartex" xmlns:cx5="http://schemas.microsoft.com/office/drawing/2016/5/11/chartex" xmlns:cx6="http://schemas.microsoft.com/office/drawing/2016/5/12/chartex" xmlns:cx7="http://schemas.microsoft.com/office/drawing/2016/5/13/chartex" xmlns:cx8="http://schemas.microsoft.com/office/drawing/2016/5/14/chartex" xmlns:mc="http://schemas.openxmlformats.org/markup-compatibility/2006" xmlns:aink="http://schemas.microsoft.com/office/drawing/2016/ink" xmlns:am3d="http://schemas.microsoft.com/office/drawing/2017/model3d" xmlns:o="urn:schemas-microsoft-com:office:office" xmlns:r="http://schemas.openxmlformats.org/officeDocument/2006/relationships" xmlns:m="http://schemas.openxmlformats.org/officeDocument/2006/math" xmlns:v="urn:schemas-microsoft-com:vml" xmlns:wp14="http://schemas.microsoft.com/office/word/2010/wordprocessingDrawing" xmlns:wp="http://schemas.openxmlformats.org/drawingml/2006/wordprocessingDrawing" xmlns:w10="urn:schemas-microsoft-com:office:word" xmlns:w="http://schemas.openxmlformats.org/wordprocessingml/2006/main" xmlns:w14="http://schemas.microsoft.com/office/word/2010/wordml" xmlns:w15="http://schemas.microsoft.com/office/word/2012/wordml" xmlns:w16cex="http://schemas.microsoft.com/office/word/2018/wordml/cex" xmlns:w16cid="http://schemas.microsoft.com/office/word/2016/wordml/cid" xmlns:w16="http://schemas.microsoft.com/office/word/2018/wordml" xmlns:w16sdtdh="http://schemas.microsoft.com/office/word/2020/wordml/sdtdatahash" xmlns:w16se="http://schemas.microsoft.com/office/word/2015/wordml/symex" xmlns:wpg="http://schemas.microsoft.com/office/word/2010/wordprocessingGroup" xmlns:wpi="http://schemas.microsoft.com/office/word/2010/wordprocessingInk" xmlns:wne="http://schemas.microsoft.com/office/word/2006/wordml" xmlns:wps="http://schemas.microsoft.com/office/word/2010/wordprocessingShape" mc:Ignorable="w14 w15 w16se w16cid w16 w16cex w16sdtdh wp14">
   <w:footnote w:type="separator" w:id="-1">
     <w:p>
       <w:pPr>
@@ -3939,7 +4248,7 @@
 </file>
 
 <file path=word/numbering.xml><?xml version="1.0" encoding="utf-8"?>
-<w:numbering xmlns:wpc="http://schemas.microsoft.com/office/word/2010/wordprocessingCanvas" xmlns:cx="http://schemas.microsoft.com/office/drawing/2014/chartex" xmlns:cx1="http://schemas.microsoft.com/office/drawing/2015/9/8/chartex" xmlns:cx2="http://schemas.microsoft.com/office/drawing/2015/10/21/chartex" xmlns:cx3="http://schemas.microsoft.com/office/drawing/2016/5/9/chartex" xmlns:cx4="http://schemas.microsoft.com/office/drawing/2016/5/10/chartex" xmlns:cx5="http://schemas.microsoft.com/office/drawing/2016/5/11/chartex" xmlns:cx6="http://schemas.microsoft.com/office/drawing/2016/5/12/chartex" xmlns:cx7="http://schemas.microsoft.com/office/drawing/2016/5/13/chartex" xmlns:cx8="http://schemas.microsoft.com/office/drawing/2016/5/14/chartex" xmlns:mc="http://schemas.openxmlformats.org/markup-compatibility/2006" xmlns:aink="http://schemas.microsoft.com/office/drawing/2016/ink" xmlns:am3d="http://schemas.microsoft.com/office/drawing/2017/model3d" xmlns:o="urn:schemas-microsoft-com:office:office" xmlns:oel="http://schemas.microsoft.com/office/2019/extlst" xmlns:r="http://schemas.openxmlformats.org/officeDocument/2006/relationships" xmlns:m="http://schemas.openxmlformats.org/officeDocument/2006/math" xmlns:v="urn:schemas-microsoft-com:vml" xmlns:wp14="http://schemas.microsoft.com/office/word/2010/wordprocessingDrawing" xmlns:wp="http://schemas.openxmlformats.org/drawingml/2006/wordprocessingDrawing" xmlns:w10="urn:schemas-microsoft-com:office:word" xmlns:w="http://schemas.openxmlformats.org/wordprocessingml/2006/main" xmlns:w14="http://schemas.microsoft.com/office/word/2010/wordml" xmlns:w15="http://schemas.microsoft.com/office/word/2012/wordml" xmlns:w16cex="http://schemas.microsoft.com/office/word/2018/wordml/cex" xmlns:w16cid="http://schemas.microsoft.com/office/word/2016/wordml/cid" xmlns:w16="http://schemas.microsoft.com/office/word/2018/wordml" xmlns:w16sdtdh="http://schemas.microsoft.com/office/word/2020/wordml/sdtdatahash" xmlns:w16se="http://schemas.microsoft.com/office/word/2015/wordml/symex" xmlns:wpg="http://schemas.microsoft.com/office/word/2010/wordprocessingGroup" xmlns:wpi="http://schemas.microsoft.com/office/word/2010/wordprocessingInk" xmlns:wne="http://schemas.microsoft.com/office/word/2006/wordml" xmlns:wps="http://schemas.microsoft.com/office/word/2010/wordprocessingShape" mc:Ignorable="w14 w15 w16se w16cid w16 w16cex w16sdtdh wp14">
+<w:numbering xmlns:wpc="http://schemas.microsoft.com/office/word/2010/wordprocessingCanvas" xmlns:cx="http://schemas.microsoft.com/office/drawing/2014/chartex" xmlns:cx1="http://schemas.microsoft.com/office/drawing/2015/9/8/chartex" xmlns:cx2="http://schemas.microsoft.com/office/drawing/2015/10/21/chartex" xmlns:cx3="http://schemas.microsoft.com/office/drawing/2016/5/9/chartex" xmlns:cx4="http://schemas.microsoft.com/office/drawing/2016/5/10/chartex" xmlns:cx5="http://schemas.microsoft.com/office/drawing/2016/5/11/chartex" xmlns:cx6="http://schemas.microsoft.com/office/drawing/2016/5/12/chartex" xmlns:cx7="http://schemas.microsoft.com/office/drawing/2016/5/13/chartex" xmlns:cx8="http://schemas.microsoft.com/office/drawing/2016/5/14/chartex" xmlns:mc="http://schemas.openxmlformats.org/markup-compatibility/2006" xmlns:aink="http://schemas.microsoft.com/office/drawing/2016/ink" xmlns:am3d="http://schemas.microsoft.com/office/drawing/2017/model3d" xmlns:o="urn:schemas-microsoft-com:office:office" xmlns:r="http://schemas.openxmlformats.org/officeDocument/2006/relationships" xmlns:m="http://schemas.openxmlformats.org/officeDocument/2006/math" xmlns:v="urn:schemas-microsoft-com:vml" xmlns:wp14="http://schemas.microsoft.com/office/word/2010/wordprocessingDrawing" xmlns:wp="http://schemas.openxmlformats.org/drawingml/2006/wordprocessingDrawing" xmlns:w10="urn:schemas-microsoft-com:office:word" xmlns:w="http://schemas.openxmlformats.org/wordprocessingml/2006/main" xmlns:w14="http://schemas.microsoft.com/office/word/2010/wordml" xmlns:w15="http://schemas.microsoft.com/office/word/2012/wordml" xmlns:w16cex="http://schemas.microsoft.com/office/word/2018/wordml/cex" xmlns:w16cid="http://schemas.microsoft.com/office/word/2016/wordml/cid" xmlns:w16="http://schemas.microsoft.com/office/word/2018/wordml" xmlns:w16sdtdh="http://schemas.microsoft.com/office/word/2020/wordml/sdtdatahash" xmlns:w16se="http://schemas.microsoft.com/office/word/2015/wordml/symex" xmlns:wpg="http://schemas.microsoft.com/office/word/2010/wordprocessingGroup" xmlns:wpi="http://schemas.microsoft.com/office/word/2010/wordprocessingInk" xmlns:wne="http://schemas.microsoft.com/office/word/2006/wordml" xmlns:wps="http://schemas.microsoft.com/office/word/2010/wordprocessingShape" mc:Ignorable="w14 w15 w16se w16cid w16 w16cex w16sdtdh wp14">
   <w:abstractNum w:abstractNumId="0" w15:restartNumberingAfterBreak="0">
     <w:nsid w:val="23E71A54"/>
     <w:multiLevelType w:val="multilevel"/>
@@ -4420,19 +4729,19 @@
       </w:pPr>
     </w:lvl>
   </w:abstractNum>
-  <w:num w:numId="1" w16cid:durableId="1227492939">
+  <w:num w:numId="1">
     <w:abstractNumId w:val="4"/>
   </w:num>
-  <w:num w:numId="2" w16cid:durableId="2136021116">
+  <w:num w:numId="2">
     <w:abstractNumId w:val="3"/>
   </w:num>
-  <w:num w:numId="3" w16cid:durableId="2011135257">
+  <w:num w:numId="3">
     <w:abstractNumId w:val="2"/>
   </w:num>
-  <w:num w:numId="4" w16cid:durableId="1446849297">
+  <w:num w:numId="4">
     <w:abstractNumId w:val="1"/>
   </w:num>
-  <w:num w:numId="5" w16cid:durableId="883248375">
+  <w:num w:numId="5">
     <w:abstractNumId w:val="0"/>
   </w:num>
 </w:numbering>
@@ -5312,24 +5621,6 @@
 </file>
 
 <file path=customXml/item1.xml><?xml version="1.0" encoding="utf-8"?>
-<p:properties xmlns:p="http://schemas.microsoft.com/office/2006/metadata/properties" xmlns:xsi="http://www.w3.org/2001/XMLSchema-instance" xmlns:pc="http://schemas.microsoft.com/office/infopath/2007/PartnerControls">
-  <documentManagement>
-    <Stage xmlns="f336f4fe-8719-4ea2-b5d6-29b3a580aeb4">Draft</Stage>
-    <Next_x0020_Stage xmlns="f336f4fe-8719-4ea2-b5d6-29b3a580aeb4">N/A</Next_x0020_Stage>
-    <Admin_x0020_Action xmlns="f336f4fe-8719-4ea2-b5d6-29b3a580aeb4" xsi:nil="true"/>
-    <Template_x0020_Category xmlns="f336f4fe-8719-4ea2-b5d6-29b3a580aeb4">Decision Order - DEC</Template_x0020_Category>
-    <Action xmlns="f336f4fe-8719-4ea2-b5d6-29b3a580aeb4" xsi:nil="true"/>
-    <Purpose1 xmlns="f336f4fe-8719-4ea2-b5d6-29b3a580aeb4">CIV-6658: updating trial doc CIV-UNS-DEC-ENG-1200</Purpose1>
-    <Template_x0020_Language xmlns="f336f4fe-8719-4ea2-b5d6-29b3a580aeb4">English - ENG</Template_x0020_Language>
-    <Rename xmlns="f336f4fe-8719-4ea2-b5d6-29b3a580aeb4">true</Rename>
-    <Tornado_x0020_Filename xmlns="f336f4fe-8719-4ea2-b5d6-29b3a580aeb4" xsi:nil="true"/>
-    <Approval_x0020_Request_x0020_Comment xmlns="f336f4fe-8719-4ea2-b5d6-29b3a580aeb4">CIV-6658: Updating DJ trial doc CVUNS-DEC-ENG-01200</Approval_x0020_Request_x0020_Comment>
-    <Publication_x0020_Date xmlns="f336f4fe-8719-4ea2-b5d6-29b3a580aeb4">2022-07-24T23:00:00+00:00</Publication_x0020_Date>
-  </documentManagement>
-</p:properties>
-</file>
-
-<file path=customXml/item2.xml><?xml version="1.0" encoding="utf-8"?>
 <ct:contentTypeSchema xmlns:ct="http://schemas.microsoft.com/office/2006/metadata/contentType" xmlns:ma="http://schemas.microsoft.com/office/2006/metadata/properties/metaAttributes" ct:_="" ma:_="" ma:contentTypeName="_CtTemplate" ma:contentTypeID="0x01010064A5FDCCFB03F540B94405305D7DE14F00A4F8B82F7CEF57469A8FE5CEAB7A0EE0" ma:contentTypeVersion="54" ma:contentTypeDescription="Part of Template Management with Site Columns representing custom attributes." ma:contentTypeScope="" ma:versionID="c2ae9af6f2d07f5c87e529250672afb5">
   <xsd:schema xmlns:xsd="http://www.w3.org/2001/XMLSchema" xmlns:xs="http://www.w3.org/2001/XMLSchema" xmlns:p="http://schemas.microsoft.com/office/2006/metadata/properties" xmlns:ns2="f336f4fe-8719-4ea2-b5d6-29b3a580aeb4" xmlns:ns3="b57b892a-dd61-4bba-b372-a8d93da2c7e6" targetNamespace="http://schemas.microsoft.com/office/2006/metadata/properties" ma:root="true" ma:fieldsID="5cc5ae0d05cbe82a12e0833457866b27" ns2:_="" ns3:_="">
     <xsd:import namespace="f336f4fe-8719-4ea2-b5d6-29b3a580aeb4"/>
@@ -5645,6 +5936,24 @@
 </ct:contentTypeSchema>
 </file>
 
+<file path=customXml/item2.xml><?xml version="1.0" encoding="utf-8"?>
+<p:properties xmlns:p="http://schemas.microsoft.com/office/2006/metadata/properties" xmlns:xsi="http://www.w3.org/2001/XMLSchema-instance" xmlns:pc="http://schemas.microsoft.com/office/infopath/2007/PartnerControls">
+  <documentManagement>
+    <Stage xmlns="f336f4fe-8719-4ea2-b5d6-29b3a580aeb4">Draft</Stage>
+    <Next_x0020_Stage xmlns="f336f4fe-8719-4ea2-b5d6-29b3a580aeb4">N/A</Next_x0020_Stage>
+    <Admin_x0020_Action xmlns="f336f4fe-8719-4ea2-b5d6-29b3a580aeb4" xsi:nil="true"/>
+    <Template_x0020_Category xmlns="f336f4fe-8719-4ea2-b5d6-29b3a580aeb4">Decision Order - DEC</Template_x0020_Category>
+    <Action xmlns="f336f4fe-8719-4ea2-b5d6-29b3a580aeb4" xsi:nil="true"/>
+    <Purpose1 xmlns="f336f4fe-8719-4ea2-b5d6-29b3a580aeb4">CIV-6658: updating trial doc CIV-UNS-DEC-ENG-1200</Purpose1>
+    <Template_x0020_Language xmlns="f336f4fe-8719-4ea2-b5d6-29b3a580aeb4">English - ENG</Template_x0020_Language>
+    <Rename xmlns="f336f4fe-8719-4ea2-b5d6-29b3a580aeb4">true</Rename>
+    <Tornado_x0020_Filename xmlns="f336f4fe-8719-4ea2-b5d6-29b3a580aeb4" xsi:nil="true"/>
+    <Approval_x0020_Request_x0020_Comment xmlns="f336f4fe-8719-4ea2-b5d6-29b3a580aeb4">CIV-6658: Updating DJ trial doc CVUNS-DEC-ENG-01200</Approval_x0020_Request_x0020_Comment>
+    <Publication_x0020_Date xmlns="f336f4fe-8719-4ea2-b5d6-29b3a580aeb4">2022-07-24T23:00:00+00:00</Publication_x0020_Date>
+  </documentManagement>
+</p:properties>
+</file>
+
 <file path=customXml/item3.xml><?xml version="1.0" encoding="utf-8"?>
 <?mso-contentType ?>
 <FormTemplates xmlns="http://schemas.microsoft.com/sharepoint/v3/contenttype/forms">
@@ -5655,16 +5964,6 @@
 </file>
 
 <file path=customXml/itemProps1.xml><?xml version="1.0" encoding="utf-8"?>
-<ds:datastoreItem xmlns:ds="http://schemas.openxmlformats.org/officeDocument/2006/customXml" ds:itemID="{D3658183-99E4-4DA2-A5DA-5424AE725610}">
-  <ds:schemaRefs>
-    <ds:schemaRef ds:uri="http://schemas.microsoft.com/office/2006/metadata/properties"/>
-    <ds:schemaRef ds:uri="http://schemas.microsoft.com/office/infopath/2007/PartnerControls"/>
-    <ds:schemaRef ds:uri="f336f4fe-8719-4ea2-b5d6-29b3a580aeb4"/>
-  </ds:schemaRefs>
-</ds:datastoreItem>
-</file>
-
-<file path=customXml/itemProps2.xml><?xml version="1.0" encoding="utf-8"?>
 <ds:datastoreItem xmlns:ds="http://schemas.openxmlformats.org/officeDocument/2006/customXml" ds:itemID="{0E5348F3-BD7B-48C0-9419-A8499C840C19}">
   <ds:schemaRefs>
     <ds:schemaRef ds:uri="http://schemas.microsoft.com/office/2006/metadata/contentType"/>
@@ -5683,6 +5982,16 @@
 </ds:datastoreItem>
 </file>
 
+<file path=customXml/itemProps2.xml><?xml version="1.0" encoding="utf-8"?>
+<ds:datastoreItem xmlns:ds="http://schemas.openxmlformats.org/officeDocument/2006/customXml" ds:itemID="{D3658183-99E4-4DA2-A5DA-5424AE725610}">
+  <ds:schemaRefs>
+    <ds:schemaRef ds:uri="http://schemas.microsoft.com/office/2006/metadata/properties"/>
+    <ds:schemaRef ds:uri="http://schemas.microsoft.com/office/infopath/2007/PartnerControls"/>
+    <ds:schemaRef ds:uri="f336f4fe-8719-4ea2-b5d6-29b3a580aeb4"/>
+  </ds:schemaRefs>
+</ds:datastoreItem>
+</file>
+
 <file path=customXml/itemProps3.xml><?xml version="1.0" encoding="utf-8"?>
 <ds:datastoreItem xmlns:ds="http://schemas.openxmlformats.org/officeDocument/2006/customXml" ds:itemID="{E9247418-8373-42A0-A0EF-D23AD904819C}">
   <ds:schemaRefs>

</xml_diff>

<commit_message>
CIV-9228 merge with master
</commit_message>
<xml_diff>
--- a/docker/docmosis/templates/CV-UNS-DEC-ENG-01282.docx
+++ b/docker/docmosis/templates/CV-UNS-DEC-ENG-01282.docx
@@ -1,6 +1,6 @@
 
 <file path=word/document.xml><?xml version="1.0" encoding="utf-8"?>
-<w:document xmlns:wpc="http://schemas.microsoft.com/office/word/2010/wordprocessingCanvas" xmlns:cx="http://schemas.microsoft.com/office/drawing/2014/chartex" xmlns:cx1="http://schemas.microsoft.com/office/drawing/2015/9/8/chartex" xmlns:cx2="http://schemas.microsoft.com/office/drawing/2015/10/21/chartex" xmlns:cx3="http://schemas.microsoft.com/office/drawing/2016/5/9/chartex" xmlns:cx4="http://schemas.microsoft.com/office/drawing/2016/5/10/chartex" xmlns:cx5="http://schemas.microsoft.com/office/drawing/2016/5/11/chartex" xmlns:cx6="http://schemas.microsoft.com/office/drawing/2016/5/12/chartex" xmlns:cx7="http://schemas.microsoft.com/office/drawing/2016/5/13/chartex" xmlns:cx8="http://schemas.microsoft.com/office/drawing/2016/5/14/chartex" xmlns:mc="http://schemas.openxmlformats.org/markup-compatibility/2006" xmlns:aink="http://schemas.microsoft.com/office/drawing/2016/ink" xmlns:am3d="http://schemas.microsoft.com/office/drawing/2017/model3d" xmlns:o="urn:schemas-microsoft-com:office:office" xmlns:oel="http://schemas.microsoft.com/office/2019/extlst" xmlns:r="http://schemas.openxmlformats.org/officeDocument/2006/relationships" xmlns:m="http://schemas.openxmlformats.org/officeDocument/2006/math" xmlns:v="urn:schemas-microsoft-com:vml" xmlns:wp14="http://schemas.microsoft.com/office/word/2010/wordprocessingDrawing" xmlns:wp="http://schemas.openxmlformats.org/drawingml/2006/wordprocessingDrawing" xmlns:w10="urn:schemas-microsoft-com:office:word" xmlns:w="http://schemas.openxmlformats.org/wordprocessingml/2006/main" xmlns:w14="http://schemas.microsoft.com/office/word/2010/wordml" xmlns:w15="http://schemas.microsoft.com/office/word/2012/wordml" xmlns:w16cex="http://schemas.microsoft.com/office/word/2018/wordml/cex" xmlns:w16cid="http://schemas.microsoft.com/office/word/2016/wordml/cid" xmlns:w16="http://schemas.microsoft.com/office/word/2018/wordml" xmlns:w16sdtdh="http://schemas.microsoft.com/office/word/2020/wordml/sdtdatahash" xmlns:w16se="http://schemas.microsoft.com/office/word/2015/wordml/symex" xmlns:wpg="http://schemas.microsoft.com/office/word/2010/wordprocessingGroup" xmlns:wpi="http://schemas.microsoft.com/office/word/2010/wordprocessingInk" xmlns:wne="http://schemas.microsoft.com/office/word/2006/wordml" xmlns:wps="http://schemas.microsoft.com/office/word/2010/wordprocessingShape" mc:Ignorable="w14 w15 w16se w16cid w16 w16cex w16sdtdh wp14">
+<w:document xmlns:wpc="http://schemas.microsoft.com/office/word/2010/wordprocessingCanvas" xmlns:cx="http://schemas.microsoft.com/office/drawing/2014/chartex" xmlns:cx1="http://schemas.microsoft.com/office/drawing/2015/9/8/chartex" xmlns:cx2="http://schemas.microsoft.com/office/drawing/2015/10/21/chartex" xmlns:cx3="http://schemas.microsoft.com/office/drawing/2016/5/9/chartex" xmlns:cx4="http://schemas.microsoft.com/office/drawing/2016/5/10/chartex" xmlns:cx5="http://schemas.microsoft.com/office/drawing/2016/5/11/chartex" xmlns:cx6="http://schemas.microsoft.com/office/drawing/2016/5/12/chartex" xmlns:cx7="http://schemas.microsoft.com/office/drawing/2016/5/13/chartex" xmlns:cx8="http://schemas.microsoft.com/office/drawing/2016/5/14/chartex" xmlns:mc="http://schemas.openxmlformats.org/markup-compatibility/2006" xmlns:aink="http://schemas.microsoft.com/office/drawing/2016/ink" xmlns:am3d="http://schemas.microsoft.com/office/drawing/2017/model3d" xmlns:o="urn:schemas-microsoft-com:office:office" xmlns:r="http://schemas.openxmlformats.org/officeDocument/2006/relationships" xmlns:m="http://schemas.openxmlformats.org/officeDocument/2006/math" xmlns:v="urn:schemas-microsoft-com:vml" xmlns:wp14="http://schemas.microsoft.com/office/word/2010/wordprocessingDrawing" xmlns:wp="http://schemas.openxmlformats.org/drawingml/2006/wordprocessingDrawing" xmlns:w10="urn:schemas-microsoft-com:office:word" xmlns:w="http://schemas.openxmlformats.org/wordprocessingml/2006/main" xmlns:w14="http://schemas.microsoft.com/office/word/2010/wordml" xmlns:w15="http://schemas.microsoft.com/office/word/2012/wordml" xmlns:w16cex="http://schemas.microsoft.com/office/word/2018/wordml/cex" xmlns:w16cid="http://schemas.microsoft.com/office/word/2016/wordml/cid" xmlns:w16="http://schemas.microsoft.com/office/word/2018/wordml" xmlns:w16sdtdh="http://schemas.microsoft.com/office/word/2020/wordml/sdtdatahash" xmlns:w16se="http://schemas.microsoft.com/office/word/2015/wordml/symex" xmlns:wpg="http://schemas.microsoft.com/office/word/2010/wordprocessingGroup" xmlns:wpi="http://schemas.microsoft.com/office/word/2010/wordprocessingInk" xmlns:wne="http://schemas.microsoft.com/office/word/2006/wordml" xmlns:wps="http://schemas.microsoft.com/office/word/2010/wordprocessingShape" mc:Ignorable="w14 w15 w16se w16cid w16 w16cex w16sdtdh wp14">
   <w:body>
     <w:p>
       <w:pPr>
@@ -101,6 +101,7 @@
         <w:t>&lt;&lt; {</w:t>
       </w:r>
       <w:proofErr w:type="spellStart"/>
+      <w:proofErr w:type="gramStart"/>
       <w:r>
         <w:rPr>
           <w:rFonts w:ascii="Arial" w:hAnsi="Arial" w:cs="Arial"/>
@@ -118,7 +119,17 @@
           <w:bCs/>
           <w:color w:val="000000" w:themeColor="text1"/>
         </w:rPr>
-        <w:t>($</w:t>
+        <w:t>(</w:t>
+      </w:r>
+      <w:proofErr w:type="gramEnd"/>
+      <w:r>
+        <w:rPr>
+          <w:rFonts w:ascii="Arial" w:hAnsi="Arial" w:cs="Arial"/>
+          <w:b/>
+          <w:bCs/>
+          <w:color w:val="000000" w:themeColor="text1"/>
+        </w:rPr>
+        <w:t>$</w:t>
       </w:r>
       <w:proofErr w:type="spellStart"/>
       <w:r>
@@ -205,10 +216,19 @@
     </w:p>
     <w:p>
       <w:pPr>
-        <w:spacing w:after="5" w:line="249" w:lineRule="auto"/>
-        <w:ind w:left="118" w:hanging="10"/>
-        <w:jc w:val="both"/>
-      </w:pPr>
+        <w:pStyle w:val="Heading1"/>
+      </w:pPr>
+      <w:r>
+        <w:t>&lt;&lt;</w:t>
+      </w:r>
+      <w:proofErr w:type="spellStart"/>
+      <w:r>
+        <w:t>hearingLocation.site_name</w:t>
+      </w:r>
+      <w:proofErr w:type="spellEnd"/>
+      <w:r>
+        <w:t>&gt;&gt;</w:t>
+      </w:r>
     </w:p>
     <w:p>
       <w:pPr>
@@ -404,7 +424,7 @@
               </wp:inline>
             </w:drawing>
           </mc:Choice>
-          <mc:Fallback>
+          <mc:Fallback xmlns:oel="http://schemas.microsoft.com/office/2019/extlst">
             <w:pict>
               <v:group w14:anchorId="60B89AC2" id="Group 2791" o:spid="_x0000_s1026" style="width:467.95pt;height:68.75pt;mso-position-horizontal-relative:char;mso-position-vertical-relative:line" coordsize="59429,8731" o:gfxdata="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">
                 <v:shapetype id="_x0000_t75" coordsize="21600,21600" o:spt="75" o:preferrelative="t" path="m@4@5l@4@11@9@11@9@5xe" filled="f" stroked="f">
@@ -653,7 +673,7 @@
               </wp:inline>
             </w:drawing>
           </mc:Choice>
-          <mc:Fallback>
+          <mc:Fallback xmlns:oel="http://schemas.microsoft.com/office/2019/extlst">
             <w:pict>
               <v:group w14:anchorId="36C48C52" id="Group 2792" o:spid="_x0000_s1026" style="width:467.95pt;height:.75pt;mso-position-horizontal-relative:char;mso-position-vertical-relative:line" coordsize="59429,95" o:gfxdata="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">
                 <v:shape id="Shape 91" o:spid="_x0000_s1027" style="position:absolute;width:59429;height:0;visibility:visible;mso-wrap-style:square;v-text-anchor:top" coordsize="5942965,0" o:gfxdata="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" path="m5942965,l,e" filled="f">
@@ -863,7 +883,23 @@
           <w:rFonts w:ascii="Arial" w:hAnsi="Arial" w:cs="Arial"/>
           <w:bCs/>
         </w:rPr>
-        <w:t xml:space="preserve"> and Directions </w:t>
+        <w:t xml:space="preserve"> and </w:t>
+      </w:r>
+      <w:proofErr w:type="gramStart"/>
+      <w:r>
+        <w:rPr>
+          <w:rFonts w:ascii="Arial" w:hAnsi="Arial" w:cs="Arial"/>
+          <w:bCs/>
+        </w:rPr>
+        <w:t>Directions</w:t>
+      </w:r>
+      <w:proofErr w:type="gramEnd"/>
+      <w:r>
+        <w:rPr>
+          <w:rFonts w:ascii="Arial" w:hAnsi="Arial" w:cs="Arial"/>
+          <w:bCs/>
+        </w:rPr>
+        <w:t xml:space="preserve"> </w:t>
       </w:r>
       <w:r>
         <w:rPr>
@@ -1122,6 +1158,7 @@
         <w:rPr>
           <w:rFonts w:ascii="Arial" w:hAnsi="Arial" w:cs="Arial"/>
         </w:rPr>
+        <w:lastRenderedPageBreak/>
         <w:t xml:space="preserve">&lt;&lt; </w:t>
       </w:r>
       <w:proofErr w:type="spellStart"/>
@@ -1164,6 +1201,7 @@
         <w:t xml:space="preserve"> {</w:t>
       </w:r>
       <w:proofErr w:type="spellStart"/>
+      <w:proofErr w:type="gramStart"/>
       <w:r>
         <w:rPr>
           <w:rFonts w:ascii="Arial" w:hAnsi="Arial" w:cs="Arial"/>
@@ -1199,6 +1237,7 @@
         <w:t>disposalHearingDisclosureOfDocumentsDJ.date</w:t>
       </w:r>
       <w:proofErr w:type="spellEnd"/>
+      <w:proofErr w:type="gramEnd"/>
       <w:r>
         <w:rPr>
           <w:rFonts w:ascii="Arial" w:hAnsi="Arial" w:cs="Arial"/>
@@ -1276,7 +1315,6 @@
         <w:rPr>
           <w:rFonts w:ascii="Arial" w:hAnsi="Arial" w:cs="Arial"/>
         </w:rPr>
-        <w:lastRenderedPageBreak/>
         <w:t>The parties must upload to the Digital Portal copies of those documents which they wish the court to consider when deciding the amount of damages</w:t>
       </w:r>
       <w:r>
@@ -1305,6 +1343,7 @@
         <w:t xml:space="preserve"> {</w:t>
       </w:r>
       <w:proofErr w:type="spellStart"/>
+      <w:proofErr w:type="gramStart"/>
       <w:r>
         <w:rPr>
           <w:rFonts w:ascii="Arial" w:hAnsi="Arial" w:cs="Arial"/>
@@ -1323,6 +1362,7 @@
         <w:t>(</w:t>
       </w:r>
       <w:proofErr w:type="spellStart"/>
+      <w:proofErr w:type="gramEnd"/>
       <w:r>
         <w:rPr>
           <w:rFonts w:ascii="Arial" w:hAnsi="Arial" w:cs="Arial"/>
@@ -1517,6 +1557,7 @@
         <w:t xml:space="preserve"> {</w:t>
       </w:r>
       <w:proofErr w:type="spellStart"/>
+      <w:proofErr w:type="gramStart"/>
       <w:r>
         <w:rPr>
           <w:rFonts w:ascii="Arial" w:hAnsi="Arial" w:cs="Arial"/>
@@ -1534,6 +1575,7 @@
         </w:rPr>
         <w:t>(</w:t>
       </w:r>
+      <w:proofErr w:type="gramEnd"/>
       <w:r>
         <w:rPr>
           <w:rFonts w:ascii="Arial" w:hAnsi="Arial" w:cs="Arial"/>
@@ -1667,6 +1709,7 @@
         <w:t xml:space="preserve"> {</w:t>
       </w:r>
       <w:proofErr w:type="spellStart"/>
+      <w:proofErr w:type="gramStart"/>
       <w:r>
         <w:rPr>
           <w:rFonts w:ascii="Arial" w:hAnsi="Arial" w:cs="Arial"/>
@@ -1684,6 +1727,7 @@
         </w:rPr>
         <w:t>(</w:t>
       </w:r>
+      <w:proofErr w:type="gramEnd"/>
       <w:r>
         <w:rPr>
           <w:rFonts w:ascii="Arial" w:hAnsi="Arial" w:cs="Arial"/>
@@ -1913,6 +1957,7 @@
         <w:t xml:space="preserve"> {</w:t>
       </w:r>
       <w:proofErr w:type="spellStart"/>
+      <w:proofErr w:type="gramStart"/>
       <w:r>
         <w:rPr>
           <w:rFonts w:ascii="Arial" w:hAnsi="Arial" w:cs="Arial"/>
@@ -1930,6 +1975,7 @@
         </w:rPr>
         <w:t>(</w:t>
       </w:r>
+      <w:proofErr w:type="gramEnd"/>
       <w:r>
         <w:rPr>
           <w:rFonts w:ascii="Arial" w:hAnsi="Arial" w:cs="Arial"/>
@@ -2115,6 +2161,7 @@
         <w:t xml:space="preserve"> {</w:t>
       </w:r>
       <w:proofErr w:type="spellStart"/>
+      <w:proofErr w:type="gramStart"/>
       <w:r>
         <w:rPr>
           <w:rFonts w:ascii="Arial" w:hAnsi="Arial" w:cs="Arial"/>
@@ -2148,6 +2195,7 @@
         <w:t>disposalHearingQuestionsToExpertsDJ.date</w:t>
       </w:r>
       <w:proofErr w:type="spellEnd"/>
+      <w:proofErr w:type="gramEnd"/>
       <w:r>
         <w:rPr>
           <w:rFonts w:ascii="Arial" w:hAnsi="Arial" w:cs="Arial"/>
@@ -2364,6 +2412,7 @@
         <w:t xml:space="preserve"> {</w:t>
       </w:r>
       <w:proofErr w:type="spellStart"/>
+      <w:proofErr w:type="gramStart"/>
       <w:r>
         <w:rPr>
           <w:rFonts w:ascii="Arial" w:hAnsi="Arial" w:cs="Arial"/>
@@ -2381,6 +2430,7 @@
         </w:rPr>
         <w:t>(</w:t>
       </w:r>
+      <w:proofErr w:type="gramEnd"/>
       <w:r>
         <w:rPr>
           <w:rFonts w:ascii="Arial" w:hAnsi="Arial" w:cs="Arial"/>
@@ -2472,6 +2522,7 @@
         <w:rPr>
           <w:rFonts w:ascii="Arial" w:hAnsi="Arial" w:cs="Arial"/>
         </w:rPr>
+        <w:lastRenderedPageBreak/>
         <w:t>&lt;&lt;</w:t>
       </w:r>
       <w:r>
@@ -2515,6 +2566,7 @@
         <w:t xml:space="preserve"> {</w:t>
       </w:r>
       <w:proofErr w:type="spellStart"/>
+      <w:proofErr w:type="gramStart"/>
       <w:r>
         <w:rPr>
           <w:rFonts w:ascii="Arial" w:hAnsi="Arial" w:cs="Arial"/>
@@ -2532,6 +2584,7 @@
         </w:rPr>
         <w:t>(</w:t>
       </w:r>
+      <w:proofErr w:type="gramEnd"/>
       <w:r>
         <w:rPr>
           <w:rFonts w:ascii="Arial" w:hAnsi="Arial" w:cs="Arial"/>
@@ -2623,7 +2676,6 @@
         <w:rPr>
           <w:rFonts w:ascii="Arial" w:hAnsi="Arial" w:cs="Arial"/>
         </w:rPr>
-        <w:lastRenderedPageBreak/>
         <w:t>&lt;&lt;</w:t>
       </w:r>
       <w:r>
@@ -2667,6 +2719,7 @@
         <w:t xml:space="preserve"> {</w:t>
       </w:r>
       <w:proofErr w:type="spellStart"/>
+      <w:proofErr w:type="gramStart"/>
       <w:r>
         <w:rPr>
           <w:rFonts w:ascii="Arial" w:hAnsi="Arial" w:cs="Arial"/>
@@ -2684,6 +2737,7 @@
         </w:rPr>
         <w:t>(</w:t>
       </w:r>
+      <w:proofErr w:type="gramEnd"/>
       <w:r>
         <w:rPr>
           <w:rFonts w:ascii="Arial" w:hAnsi="Arial" w:cs="Arial"/>
@@ -2890,6 +2944,7 @@
         <w:t>&lt;&lt; {</w:t>
       </w:r>
       <w:proofErr w:type="spellStart"/>
+      <w:proofErr w:type="gramStart"/>
       <w:r>
         <w:rPr>
           <w:rFonts w:ascii="Arial" w:hAnsi="Arial" w:cs="Arial"/>
@@ -2908,6 +2963,7 @@
         <w:t>(</w:t>
       </w:r>
       <w:proofErr w:type="spellStart"/>
+      <w:proofErr w:type="gramEnd"/>
       <w:r>
         <w:rPr>
           <w:rFonts w:ascii="Arial" w:hAnsi="Arial" w:cs="Arial"/>
@@ -3103,7 +3159,78 @@
           <w:color w:val="000000"/>
           <w:lang w:eastAsia="en-GB"/>
         </w:rPr>
-        <w:t>, further details will be provided in your hearing notice</w:t>
+        <w:t xml:space="preserve">, </w:t>
+      </w:r>
+      <w:r>
+        <w:rPr>
+          <w:rFonts w:ascii="Arial" w:eastAsia="Times New Roman" w:hAnsi="Arial" w:cs="Arial"/>
+          <w:lang w:eastAsia="en-GB"/>
+        </w:rPr>
+        <w:t>&lt;&lt;cs_{</w:t>
+      </w:r>
+      <w:proofErr w:type="spellStart"/>
+      <w:r>
+        <w:rPr>
+          <w:rFonts w:ascii="Arial" w:eastAsia="Times New Roman" w:hAnsi="Arial" w:cs="Arial"/>
+          <w:lang w:eastAsia="en-GB"/>
+        </w:rPr>
+        <w:t>hearingLocation.site_name</w:t>
+      </w:r>
+      <w:proofErr w:type="spellEnd"/>
+      <w:r>
+        <w:rPr>
+          <w:rFonts w:ascii="Arial" w:eastAsia="Times New Roman" w:hAnsi="Arial" w:cs="Arial"/>
+          <w:lang w:eastAsia="en-GB"/>
+        </w:rPr>
+        <w:t>!=null}&gt;&gt;at &lt;&lt;</w:t>
+      </w:r>
+      <w:proofErr w:type="spellStart"/>
+      <w:r>
+        <w:rPr>
+          <w:rFonts w:ascii="Arial" w:eastAsia="Times New Roman" w:hAnsi="Arial" w:cs="Arial"/>
+          <w:lang w:eastAsia="en-GB"/>
+        </w:rPr>
+        <w:t>hearingLocation.site_name</w:t>
+      </w:r>
+      <w:proofErr w:type="spellEnd"/>
+      <w:r>
+        <w:rPr>
+          <w:rFonts w:ascii="Arial" w:eastAsia="Times New Roman" w:hAnsi="Arial" w:cs="Arial"/>
+          <w:lang w:eastAsia="en-GB"/>
+        </w:rPr>
+        <w:t>&gt;&gt;, &lt;&lt;</w:t>
+      </w:r>
+      <w:proofErr w:type="spellStart"/>
+      <w:r>
+        <w:rPr>
+          <w:rFonts w:ascii="Arial" w:eastAsia="Times New Roman" w:hAnsi="Arial" w:cs="Arial"/>
+          <w:lang w:eastAsia="en-GB"/>
+        </w:rPr>
+        <w:t>hearingLocation.court_address</w:t>
+      </w:r>
+      <w:proofErr w:type="spellEnd"/>
+      <w:r>
+        <w:rPr>
+          <w:rFonts w:ascii="Arial" w:eastAsia="Times New Roman" w:hAnsi="Arial" w:cs="Arial"/>
+          <w:lang w:eastAsia="en-GB"/>
+        </w:rPr>
+        <w:t>&gt;&gt; &lt;&lt;</w:t>
+      </w:r>
+      <w:proofErr w:type="spellStart"/>
+      <w:r>
+        <w:rPr>
+          <w:rFonts w:ascii="Arial" w:eastAsia="Times New Roman" w:hAnsi="Arial" w:cs="Arial"/>
+          <w:lang w:eastAsia="en-GB"/>
+        </w:rPr>
+        <w:t>hearingLocation.postcode</w:t>
+      </w:r>
+      <w:proofErr w:type="spellEnd"/>
+      <w:r>
+        <w:rPr>
+          <w:rFonts w:ascii="Arial" w:eastAsia="Times New Roman" w:hAnsi="Arial" w:cs="Arial"/>
+          <w:lang w:eastAsia="en-GB"/>
+        </w:rPr>
+        <w:t>&gt;&gt;, &lt;&lt;es_&gt;&gt;</w:t>
       </w:r>
       <w:r>
         <w:rPr>
@@ -3111,7 +3238,7 @@
           <w:color w:val="000000"/>
           <w:lang w:eastAsia="en-GB"/>
         </w:rPr>
-        <w:t xml:space="preserve">.&lt;&lt;es_&gt;&gt;&lt;&lt;cs_{disposalHearingMethodDJ=’disposalHearingMethodTelephoneHearing’}&gt;&gt; </w:t>
+        <w:t>further details will be provided in your hearing notice</w:t>
       </w:r>
       <w:r>
         <w:rPr>
@@ -3119,17 +3246,7 @@
           <w:color w:val="000000"/>
           <w:lang w:eastAsia="en-GB"/>
         </w:rPr>
-        <w:t xml:space="preserve">This hearing will be attended by </w:t>
-      </w:r>
-      <w:r>
-        <w:rPr>
-          <w:rFonts w:ascii="Arial" w:eastAsia="Times New Roman" w:hAnsi="Arial" w:cs="Arial"/>
-          <w:b/>
-          <w:bCs/>
-          <w:color w:val="000000"/>
-          <w:lang w:eastAsia="en-GB"/>
-        </w:rPr>
-        <w:t>telephone</w:t>
+        <w:t xml:space="preserve">.&lt;&lt;es_&gt;&gt;&lt;&lt;cs_{disposalHearingMethodDJ=’disposalHearingMethodTelephoneHearing’}&gt;&gt; </w:t>
       </w:r>
       <w:r>
         <w:rPr>
@@ -3137,7 +3254,78 @@
           <w:color w:val="000000"/>
           <w:lang w:eastAsia="en-GB"/>
         </w:rPr>
-        <w:t>, further details will be provided in your hearing notice</w:t>
+        <w:t xml:space="preserve">This hearing </w:t>
+      </w:r>
+      <w:r>
+        <w:rPr>
+          <w:rFonts w:ascii="Arial" w:eastAsia="Times New Roman" w:hAnsi="Arial" w:cs="Arial"/>
+          <w:lang w:eastAsia="en-GB"/>
+        </w:rPr>
+        <w:t>&lt;&lt;cs_{</w:t>
+      </w:r>
+      <w:proofErr w:type="spellStart"/>
+      <w:r>
+        <w:rPr>
+          <w:rFonts w:ascii="Arial" w:eastAsia="Times New Roman" w:hAnsi="Arial" w:cs="Arial"/>
+          <w:lang w:eastAsia="en-GB"/>
+        </w:rPr>
+        <w:t>hearingLocation.site_name</w:t>
+      </w:r>
+      <w:proofErr w:type="spellEnd"/>
+      <w:r>
+        <w:rPr>
+          <w:rFonts w:ascii="Arial" w:eastAsia="Times New Roman" w:hAnsi="Arial" w:cs="Arial"/>
+          <w:lang w:eastAsia="en-GB"/>
+        </w:rPr>
+        <w:t>!=null}&gt;&gt;will take place at &lt;&lt;</w:t>
+      </w:r>
+      <w:proofErr w:type="spellStart"/>
+      <w:r>
+        <w:rPr>
+          <w:rFonts w:ascii="Arial" w:eastAsia="Times New Roman" w:hAnsi="Arial" w:cs="Arial"/>
+          <w:lang w:eastAsia="en-GB"/>
+        </w:rPr>
+        <w:t>hearingLocation.site_name</w:t>
+      </w:r>
+      <w:proofErr w:type="spellEnd"/>
+      <w:r>
+        <w:rPr>
+          <w:rFonts w:ascii="Arial" w:eastAsia="Times New Roman" w:hAnsi="Arial" w:cs="Arial"/>
+          <w:lang w:eastAsia="en-GB"/>
+        </w:rPr>
+        <w:t>&gt;&gt;, &lt;&lt;</w:t>
+      </w:r>
+      <w:proofErr w:type="spellStart"/>
+      <w:r>
+        <w:rPr>
+          <w:rFonts w:ascii="Arial" w:eastAsia="Times New Roman" w:hAnsi="Arial" w:cs="Arial"/>
+          <w:lang w:eastAsia="en-GB"/>
+        </w:rPr>
+        <w:t>hearingLocation.court_address</w:t>
+      </w:r>
+      <w:proofErr w:type="spellEnd"/>
+      <w:r>
+        <w:rPr>
+          <w:rFonts w:ascii="Arial" w:eastAsia="Times New Roman" w:hAnsi="Arial" w:cs="Arial"/>
+          <w:lang w:eastAsia="en-GB"/>
+        </w:rPr>
+        <w:t>&gt;&gt; &lt;&lt;</w:t>
+      </w:r>
+      <w:proofErr w:type="spellStart"/>
+      <w:r>
+        <w:rPr>
+          <w:rFonts w:ascii="Arial" w:eastAsia="Times New Roman" w:hAnsi="Arial" w:cs="Arial"/>
+          <w:lang w:eastAsia="en-GB"/>
+        </w:rPr>
+        <w:t>hearingLocation.postcode</w:t>
+      </w:r>
+      <w:proofErr w:type="spellEnd"/>
+      <w:r>
+        <w:rPr>
+          <w:rFonts w:ascii="Arial" w:eastAsia="Times New Roman" w:hAnsi="Arial" w:cs="Arial"/>
+          <w:lang w:eastAsia="en-GB"/>
+        </w:rPr>
+        <w:t>&gt;&gt;, and &lt;&lt;es_&gt;&gt;</w:t>
       </w:r>
       <w:r>
         <w:rPr>
@@ -3145,10 +3333,17 @@
           <w:color w:val="000000"/>
           <w:lang w:eastAsia="en-GB"/>
         </w:rPr>
-        <w:t>.&lt;&lt;es_&gt;&gt;&lt;&lt;cs_{disposalHearingMethodDJ=’disposalHearingMethodVideoConferenceHearing’}&gt;&gt;</w:t>
-      </w:r>
-      <w:r>
-        <w:t xml:space="preserve"> </w:t>
+        <w:t xml:space="preserve">will be attended by </w:t>
+      </w:r>
+      <w:r>
+        <w:rPr>
+          <w:rFonts w:ascii="Arial" w:eastAsia="Times New Roman" w:hAnsi="Arial" w:cs="Arial"/>
+          <w:b/>
+          <w:bCs/>
+          <w:color w:val="000000"/>
+          <w:lang w:eastAsia="en-GB"/>
+        </w:rPr>
+        <w:t>telephone</w:t>
       </w:r>
       <w:r>
         <w:rPr>
@@ -3156,7 +3351,105 @@
           <w:color w:val="000000"/>
           <w:lang w:eastAsia="en-GB"/>
         </w:rPr>
-        <w:t xml:space="preserve">This hearing will be attended by </w:t>
+        <w:t>, further details will be provided in your hearing notice</w:t>
+      </w:r>
+      <w:r>
+        <w:rPr>
+          <w:rFonts w:ascii="Arial" w:eastAsia="Times New Roman" w:hAnsi="Arial" w:cs="Arial"/>
+          <w:color w:val="000000"/>
+          <w:lang w:eastAsia="en-GB"/>
+        </w:rPr>
+        <w:t>.&lt;&lt;es_&gt;&gt;&lt;&lt;cs_{disposalHearingMethodDJ=’disposalHearingMethodVideoConferenceHearing’}&gt;&gt;</w:t>
+      </w:r>
+      <w:r>
+        <w:t xml:space="preserve"> </w:t>
+      </w:r>
+      <w:r>
+        <w:rPr>
+          <w:rFonts w:ascii="Arial" w:eastAsia="Times New Roman" w:hAnsi="Arial" w:cs="Arial"/>
+          <w:color w:val="000000"/>
+          <w:lang w:eastAsia="en-GB"/>
+        </w:rPr>
+        <w:t xml:space="preserve">This hearing </w:t>
+      </w:r>
+      <w:r>
+        <w:rPr>
+          <w:rFonts w:ascii="Arial" w:eastAsia="Times New Roman" w:hAnsi="Arial" w:cs="Arial"/>
+          <w:lang w:eastAsia="en-GB"/>
+        </w:rPr>
+        <w:t>&lt;&lt;cs_{</w:t>
+      </w:r>
+      <w:proofErr w:type="spellStart"/>
+      <w:r>
+        <w:rPr>
+          <w:rFonts w:ascii="Arial" w:eastAsia="Times New Roman" w:hAnsi="Arial" w:cs="Arial"/>
+          <w:lang w:eastAsia="en-GB"/>
+        </w:rPr>
+        <w:t>hearingLocation.site_name</w:t>
+      </w:r>
+      <w:proofErr w:type="spellEnd"/>
+      <w:r>
+        <w:rPr>
+          <w:rFonts w:ascii="Arial" w:eastAsia="Times New Roman" w:hAnsi="Arial" w:cs="Arial"/>
+          <w:lang w:eastAsia="en-GB"/>
+        </w:rPr>
+        <w:t>!=null}&gt;&gt;will take place at &lt;&lt;</w:t>
+      </w:r>
+      <w:proofErr w:type="spellStart"/>
+      <w:r>
+        <w:rPr>
+          <w:rFonts w:ascii="Arial" w:eastAsia="Times New Roman" w:hAnsi="Arial" w:cs="Arial"/>
+          <w:lang w:eastAsia="en-GB"/>
+        </w:rPr>
+        <w:t>hearingLocation.site_name</w:t>
+      </w:r>
+      <w:proofErr w:type="spellEnd"/>
+      <w:r>
+        <w:rPr>
+          <w:rFonts w:ascii="Arial" w:eastAsia="Times New Roman" w:hAnsi="Arial" w:cs="Arial"/>
+          <w:lang w:eastAsia="en-GB"/>
+        </w:rPr>
+        <w:t>&gt;&gt;, &lt;&lt;</w:t>
+      </w:r>
+      <w:proofErr w:type="spellStart"/>
+      <w:r>
+        <w:rPr>
+          <w:rFonts w:ascii="Arial" w:eastAsia="Times New Roman" w:hAnsi="Arial" w:cs="Arial"/>
+          <w:lang w:eastAsia="en-GB"/>
+        </w:rPr>
+        <w:t>hearingLocation.court_address</w:t>
+      </w:r>
+      <w:proofErr w:type="spellEnd"/>
+      <w:r>
+        <w:rPr>
+          <w:rFonts w:ascii="Arial" w:eastAsia="Times New Roman" w:hAnsi="Arial" w:cs="Arial"/>
+          <w:lang w:eastAsia="en-GB"/>
+        </w:rPr>
+        <w:t>&gt;&gt; &lt;&lt;</w:t>
+      </w:r>
+      <w:proofErr w:type="spellStart"/>
+      <w:r>
+        <w:rPr>
+          <w:rFonts w:ascii="Arial" w:eastAsia="Times New Roman" w:hAnsi="Arial" w:cs="Arial"/>
+          <w:lang w:eastAsia="en-GB"/>
+        </w:rPr>
+        <w:t>hearingLocation.postcode</w:t>
+      </w:r>
+      <w:proofErr w:type="spellEnd"/>
+      <w:r>
+        <w:rPr>
+          <w:rFonts w:ascii="Arial" w:eastAsia="Times New Roman" w:hAnsi="Arial" w:cs="Arial"/>
+          <w:lang w:eastAsia="en-GB"/>
+        </w:rPr>
+        <w:t>&gt;&gt;, and &lt;&lt;es_&gt;&gt;</w:t>
+      </w:r>
+      <w:r>
+        <w:rPr>
+          <w:rFonts w:ascii="Arial" w:eastAsia="Times New Roman" w:hAnsi="Arial" w:cs="Arial"/>
+          <w:color w:val="000000"/>
+          <w:lang w:eastAsia="en-GB"/>
+        </w:rPr>
+        <w:t xml:space="preserve">will be attended by </w:t>
       </w:r>
       <w:r>
         <w:rPr>
@@ -3441,7 +3734,21 @@
         <w:rPr>
           <w:rFonts w:ascii="Arial" w:hAnsi="Arial" w:cs="Arial"/>
         </w:rPr>
-        <w:t>Each party must inform the court immediately if the case is settled, whether or not it is then possible to file upload a draft consent order to give effect to their agreement.</w:t>
+        <w:t xml:space="preserve">Each party must inform the court immediately if the case is settled, </w:t>
+      </w:r>
+      <w:proofErr w:type="gramStart"/>
+      <w:r>
+        <w:rPr>
+          <w:rFonts w:ascii="Arial" w:hAnsi="Arial" w:cs="Arial"/>
+        </w:rPr>
+        <w:t>whether or not</w:t>
+      </w:r>
+      <w:proofErr w:type="gramEnd"/>
+      <w:r>
+        <w:rPr>
+          <w:rFonts w:ascii="Arial" w:hAnsi="Arial" w:cs="Arial"/>
+        </w:rPr>
+        <w:t xml:space="preserve"> it is then possible to file upload a draft consent order to give effect to their agreement.</w:t>
       </w:r>
     </w:p>
     <w:p>
@@ -3483,6 +3790,7 @@
           <w:rFonts w:ascii="Arial" w:hAnsi="Arial" w:cs="Arial"/>
           <w:bCs/>
         </w:rPr>
+        <w:lastRenderedPageBreak/>
         <w:t>&lt;&lt;</w:t>
       </w:r>
       <w:proofErr w:type="spellStart"/>
@@ -3601,7 +3909,6 @@
           <w:b/>
           <w:bCs/>
         </w:rPr>
-        <w:lastRenderedPageBreak/>
         <w:t>Important notes</w:t>
       </w:r>
     </w:p>
@@ -3779,6 +4086,7 @@
         <w:t>&lt;&lt;</w:t>
       </w:r>
       <w:proofErr w:type="spellStart"/>
+      <w:proofErr w:type="gramStart"/>
       <w:r>
         <w:rPr>
           <w:rFonts w:ascii="Arial" w:hAnsi="Arial" w:cs="Arial"/>
@@ -3789,6 +4097,7 @@
         <w:t>value.directionComment</w:t>
       </w:r>
       <w:proofErr w:type="spellEnd"/>
+      <w:proofErr w:type="gramEnd"/>
       <w:r>
         <w:rPr>
           <w:rFonts w:ascii="Arial" w:hAnsi="Arial" w:cs="Arial"/>
@@ -3889,7 +4198,7 @@
 </file>
 
 <file path=word/endnotes.xml><?xml version="1.0" encoding="utf-8"?>
-<w:endnotes xmlns:wpc="http://schemas.microsoft.com/office/word/2010/wordprocessingCanvas" xmlns:cx="http://schemas.microsoft.com/office/drawing/2014/chartex" xmlns:cx1="http://schemas.microsoft.com/office/drawing/2015/9/8/chartex" xmlns:cx2="http://schemas.microsoft.com/office/drawing/2015/10/21/chartex" xmlns:cx3="http://schemas.microsoft.com/office/drawing/2016/5/9/chartex" xmlns:cx4="http://schemas.microsoft.com/office/drawing/2016/5/10/chartex" xmlns:cx5="http://schemas.microsoft.com/office/drawing/2016/5/11/chartex" xmlns:cx6="http://schemas.microsoft.com/office/drawing/2016/5/12/chartex" xmlns:cx7="http://schemas.microsoft.com/office/drawing/2016/5/13/chartex" xmlns:cx8="http://schemas.microsoft.com/office/drawing/2016/5/14/chartex" xmlns:mc="http://schemas.openxmlformats.org/markup-compatibility/2006" xmlns:aink="http://schemas.microsoft.com/office/drawing/2016/ink" xmlns:am3d="http://schemas.microsoft.com/office/drawing/2017/model3d" xmlns:o="urn:schemas-microsoft-com:office:office" xmlns:oel="http://schemas.microsoft.com/office/2019/extlst" xmlns:r="http://schemas.openxmlformats.org/officeDocument/2006/relationships" xmlns:m="http://schemas.openxmlformats.org/officeDocument/2006/math" xmlns:v="urn:schemas-microsoft-com:vml" xmlns:wp14="http://schemas.microsoft.com/office/word/2010/wordprocessingDrawing" xmlns:wp="http://schemas.openxmlformats.org/drawingml/2006/wordprocessingDrawing" xmlns:w10="urn:schemas-microsoft-com:office:word" xmlns:w="http://schemas.openxmlformats.org/wordprocessingml/2006/main" xmlns:w14="http://schemas.microsoft.com/office/word/2010/wordml" xmlns:w15="http://schemas.microsoft.com/office/word/2012/wordml" xmlns:w16cex="http://schemas.microsoft.com/office/word/2018/wordml/cex" xmlns:w16cid="http://schemas.microsoft.com/office/word/2016/wordml/cid" xmlns:w16="http://schemas.microsoft.com/office/word/2018/wordml" xmlns:w16sdtdh="http://schemas.microsoft.com/office/word/2020/wordml/sdtdatahash" xmlns:w16se="http://schemas.microsoft.com/office/word/2015/wordml/symex" xmlns:wpg="http://schemas.microsoft.com/office/word/2010/wordprocessingGroup" xmlns:wpi="http://schemas.microsoft.com/office/word/2010/wordprocessingInk" xmlns:wne="http://schemas.microsoft.com/office/word/2006/wordml" xmlns:wps="http://schemas.microsoft.com/office/word/2010/wordprocessingShape" mc:Ignorable="w14 w15 w16se w16cid w16 w16cex w16sdtdh wp14">
+<w:endnotes xmlns:wpc="http://schemas.microsoft.com/office/word/2010/wordprocessingCanvas" xmlns:cx="http://schemas.microsoft.com/office/drawing/2014/chartex" xmlns:cx1="http://schemas.microsoft.com/office/drawing/2015/9/8/chartex" xmlns:cx2="http://schemas.microsoft.com/office/drawing/2015/10/21/chartex" xmlns:cx3="http://schemas.microsoft.com/office/drawing/2016/5/9/chartex" xmlns:cx4="http://schemas.microsoft.com/office/drawing/2016/5/10/chartex" xmlns:cx5="http://schemas.microsoft.com/office/drawing/2016/5/11/chartex" xmlns:cx6="http://schemas.microsoft.com/office/drawing/2016/5/12/chartex" xmlns:cx7="http://schemas.microsoft.com/office/drawing/2016/5/13/chartex" xmlns:cx8="http://schemas.microsoft.com/office/drawing/2016/5/14/chartex" xmlns:mc="http://schemas.openxmlformats.org/markup-compatibility/2006" xmlns:aink="http://schemas.microsoft.com/office/drawing/2016/ink" xmlns:am3d="http://schemas.microsoft.com/office/drawing/2017/model3d" xmlns:o="urn:schemas-microsoft-com:office:office" xmlns:r="http://schemas.openxmlformats.org/officeDocument/2006/relationships" xmlns:m="http://schemas.openxmlformats.org/officeDocument/2006/math" xmlns:v="urn:schemas-microsoft-com:vml" xmlns:wp14="http://schemas.microsoft.com/office/word/2010/wordprocessingDrawing" xmlns:wp="http://schemas.openxmlformats.org/drawingml/2006/wordprocessingDrawing" xmlns:w10="urn:schemas-microsoft-com:office:word" xmlns:w="http://schemas.openxmlformats.org/wordprocessingml/2006/main" xmlns:w14="http://schemas.microsoft.com/office/word/2010/wordml" xmlns:w15="http://schemas.microsoft.com/office/word/2012/wordml" xmlns:w16cex="http://schemas.microsoft.com/office/word/2018/wordml/cex" xmlns:w16cid="http://schemas.microsoft.com/office/word/2016/wordml/cid" xmlns:w16="http://schemas.microsoft.com/office/word/2018/wordml" xmlns:w16sdtdh="http://schemas.microsoft.com/office/word/2020/wordml/sdtdatahash" xmlns:w16se="http://schemas.microsoft.com/office/word/2015/wordml/symex" xmlns:wpg="http://schemas.microsoft.com/office/word/2010/wordprocessingGroup" xmlns:wpi="http://schemas.microsoft.com/office/word/2010/wordprocessingInk" xmlns:wne="http://schemas.microsoft.com/office/word/2006/wordml" xmlns:wps="http://schemas.microsoft.com/office/word/2010/wordprocessingShape" mc:Ignorable="w14 w15 w16se w16cid w16 w16cex w16sdtdh wp14">
   <w:endnote w:type="separator" w:id="-1">
     <w:p>
       <w:pPr>
@@ -3914,7 +4223,7 @@
 </file>
 
 <file path=word/footnotes.xml><?xml version="1.0" encoding="utf-8"?>
-<w:footnotes xmlns:wpc="http://schemas.microsoft.com/office/word/2010/wordprocessingCanvas" xmlns:cx="http://schemas.microsoft.com/office/drawing/2014/chartex" xmlns:cx1="http://schemas.microsoft.com/office/drawing/2015/9/8/chartex" xmlns:cx2="http://schemas.microsoft.com/office/drawing/2015/10/21/chartex" xmlns:cx3="http://schemas.microsoft.com/office/drawing/2016/5/9/chartex" xmlns:cx4="http://schemas.microsoft.com/office/drawing/2016/5/10/chartex" xmlns:cx5="http://schemas.microsoft.com/office/drawing/2016/5/11/chartex" xmlns:cx6="http://schemas.microsoft.com/office/drawing/2016/5/12/chartex" xmlns:cx7="http://schemas.microsoft.com/office/drawing/2016/5/13/chartex" xmlns:cx8="http://schemas.microsoft.com/office/drawing/2016/5/14/chartex" xmlns:mc="http://schemas.openxmlformats.org/markup-compatibility/2006" xmlns:aink="http://schemas.microsoft.com/office/drawing/2016/ink" xmlns:am3d="http://schemas.microsoft.com/office/drawing/2017/model3d" xmlns:o="urn:schemas-microsoft-com:office:office" xmlns:oel="http://schemas.microsoft.com/office/2019/extlst" xmlns:r="http://schemas.openxmlformats.org/officeDocument/2006/relationships" xmlns:m="http://schemas.openxmlformats.org/officeDocument/2006/math" xmlns:v="urn:schemas-microsoft-com:vml" xmlns:wp14="http://schemas.microsoft.com/office/word/2010/wordprocessingDrawing" xmlns:wp="http://schemas.openxmlformats.org/drawingml/2006/wordprocessingDrawing" xmlns:w10="urn:schemas-microsoft-com:office:word" xmlns:w="http://schemas.openxmlformats.org/wordprocessingml/2006/main" xmlns:w14="http://schemas.microsoft.com/office/word/2010/wordml" xmlns:w15="http://schemas.microsoft.com/office/word/2012/wordml" xmlns:w16cex="http://schemas.microsoft.com/office/word/2018/wordml/cex" xmlns:w16cid="http://schemas.microsoft.com/office/word/2016/wordml/cid" xmlns:w16="http://schemas.microsoft.com/office/word/2018/wordml" xmlns:w16sdtdh="http://schemas.microsoft.com/office/word/2020/wordml/sdtdatahash" xmlns:w16se="http://schemas.microsoft.com/office/word/2015/wordml/symex" xmlns:wpg="http://schemas.microsoft.com/office/word/2010/wordprocessingGroup" xmlns:wpi="http://schemas.microsoft.com/office/word/2010/wordprocessingInk" xmlns:wne="http://schemas.microsoft.com/office/word/2006/wordml" xmlns:wps="http://schemas.microsoft.com/office/word/2010/wordprocessingShape" mc:Ignorable="w14 w15 w16se w16cid w16 w16cex w16sdtdh wp14">
+<w:footnotes xmlns:wpc="http://schemas.microsoft.com/office/word/2010/wordprocessingCanvas" xmlns:cx="http://schemas.microsoft.com/office/drawing/2014/chartex" xmlns:cx1="http://schemas.microsoft.com/office/drawing/2015/9/8/chartex" xmlns:cx2="http://schemas.microsoft.com/office/drawing/2015/10/21/chartex" xmlns:cx3="http://schemas.microsoft.com/office/drawing/2016/5/9/chartex" xmlns:cx4="http://schemas.microsoft.com/office/drawing/2016/5/10/chartex" xmlns:cx5="http://schemas.microsoft.com/office/drawing/2016/5/11/chartex" xmlns:cx6="http://schemas.microsoft.com/office/drawing/2016/5/12/chartex" xmlns:cx7="http://schemas.microsoft.com/office/drawing/2016/5/13/chartex" xmlns:cx8="http://schemas.microsoft.com/office/drawing/2016/5/14/chartex" xmlns:mc="http://schemas.openxmlformats.org/markup-compatibility/2006" xmlns:aink="http://schemas.microsoft.com/office/drawing/2016/ink" xmlns:am3d="http://schemas.microsoft.com/office/drawing/2017/model3d" xmlns:o="urn:schemas-microsoft-com:office:office" xmlns:r="http://schemas.openxmlformats.org/officeDocument/2006/relationships" xmlns:m="http://schemas.openxmlformats.org/officeDocument/2006/math" xmlns:v="urn:schemas-microsoft-com:vml" xmlns:wp14="http://schemas.microsoft.com/office/word/2010/wordprocessingDrawing" xmlns:wp="http://schemas.openxmlformats.org/drawingml/2006/wordprocessingDrawing" xmlns:w10="urn:schemas-microsoft-com:office:word" xmlns:w="http://schemas.openxmlformats.org/wordprocessingml/2006/main" xmlns:w14="http://schemas.microsoft.com/office/word/2010/wordml" xmlns:w15="http://schemas.microsoft.com/office/word/2012/wordml" xmlns:w16cex="http://schemas.microsoft.com/office/word/2018/wordml/cex" xmlns:w16cid="http://schemas.microsoft.com/office/word/2016/wordml/cid" xmlns:w16="http://schemas.microsoft.com/office/word/2018/wordml" xmlns:w16sdtdh="http://schemas.microsoft.com/office/word/2020/wordml/sdtdatahash" xmlns:w16se="http://schemas.microsoft.com/office/word/2015/wordml/symex" xmlns:wpg="http://schemas.microsoft.com/office/word/2010/wordprocessingGroup" xmlns:wpi="http://schemas.microsoft.com/office/word/2010/wordprocessingInk" xmlns:wne="http://schemas.microsoft.com/office/word/2006/wordml" xmlns:wps="http://schemas.microsoft.com/office/word/2010/wordprocessingShape" mc:Ignorable="w14 w15 w16se w16cid w16 w16cex w16sdtdh wp14">
   <w:footnote w:type="separator" w:id="-1">
     <w:p>
       <w:pPr>
@@ -3939,7 +4248,7 @@
 </file>
 
 <file path=word/numbering.xml><?xml version="1.0" encoding="utf-8"?>
-<w:numbering xmlns:wpc="http://schemas.microsoft.com/office/word/2010/wordprocessingCanvas" xmlns:cx="http://schemas.microsoft.com/office/drawing/2014/chartex" xmlns:cx1="http://schemas.microsoft.com/office/drawing/2015/9/8/chartex" xmlns:cx2="http://schemas.microsoft.com/office/drawing/2015/10/21/chartex" xmlns:cx3="http://schemas.microsoft.com/office/drawing/2016/5/9/chartex" xmlns:cx4="http://schemas.microsoft.com/office/drawing/2016/5/10/chartex" xmlns:cx5="http://schemas.microsoft.com/office/drawing/2016/5/11/chartex" xmlns:cx6="http://schemas.microsoft.com/office/drawing/2016/5/12/chartex" xmlns:cx7="http://schemas.microsoft.com/office/drawing/2016/5/13/chartex" xmlns:cx8="http://schemas.microsoft.com/office/drawing/2016/5/14/chartex" xmlns:mc="http://schemas.openxmlformats.org/markup-compatibility/2006" xmlns:aink="http://schemas.microsoft.com/office/drawing/2016/ink" xmlns:am3d="http://schemas.microsoft.com/office/drawing/2017/model3d" xmlns:o="urn:schemas-microsoft-com:office:office" xmlns:oel="http://schemas.microsoft.com/office/2019/extlst" xmlns:r="http://schemas.openxmlformats.org/officeDocument/2006/relationships" xmlns:m="http://schemas.openxmlformats.org/officeDocument/2006/math" xmlns:v="urn:schemas-microsoft-com:vml" xmlns:wp14="http://schemas.microsoft.com/office/word/2010/wordprocessingDrawing" xmlns:wp="http://schemas.openxmlformats.org/drawingml/2006/wordprocessingDrawing" xmlns:w10="urn:schemas-microsoft-com:office:word" xmlns:w="http://schemas.openxmlformats.org/wordprocessingml/2006/main" xmlns:w14="http://schemas.microsoft.com/office/word/2010/wordml" xmlns:w15="http://schemas.microsoft.com/office/word/2012/wordml" xmlns:w16cex="http://schemas.microsoft.com/office/word/2018/wordml/cex" xmlns:w16cid="http://schemas.microsoft.com/office/word/2016/wordml/cid" xmlns:w16="http://schemas.microsoft.com/office/word/2018/wordml" xmlns:w16sdtdh="http://schemas.microsoft.com/office/word/2020/wordml/sdtdatahash" xmlns:w16se="http://schemas.microsoft.com/office/word/2015/wordml/symex" xmlns:wpg="http://schemas.microsoft.com/office/word/2010/wordprocessingGroup" xmlns:wpi="http://schemas.microsoft.com/office/word/2010/wordprocessingInk" xmlns:wne="http://schemas.microsoft.com/office/word/2006/wordml" xmlns:wps="http://schemas.microsoft.com/office/word/2010/wordprocessingShape" mc:Ignorable="w14 w15 w16se w16cid w16 w16cex w16sdtdh wp14">
+<w:numbering xmlns:wpc="http://schemas.microsoft.com/office/word/2010/wordprocessingCanvas" xmlns:cx="http://schemas.microsoft.com/office/drawing/2014/chartex" xmlns:cx1="http://schemas.microsoft.com/office/drawing/2015/9/8/chartex" xmlns:cx2="http://schemas.microsoft.com/office/drawing/2015/10/21/chartex" xmlns:cx3="http://schemas.microsoft.com/office/drawing/2016/5/9/chartex" xmlns:cx4="http://schemas.microsoft.com/office/drawing/2016/5/10/chartex" xmlns:cx5="http://schemas.microsoft.com/office/drawing/2016/5/11/chartex" xmlns:cx6="http://schemas.microsoft.com/office/drawing/2016/5/12/chartex" xmlns:cx7="http://schemas.microsoft.com/office/drawing/2016/5/13/chartex" xmlns:cx8="http://schemas.microsoft.com/office/drawing/2016/5/14/chartex" xmlns:mc="http://schemas.openxmlformats.org/markup-compatibility/2006" xmlns:aink="http://schemas.microsoft.com/office/drawing/2016/ink" xmlns:am3d="http://schemas.microsoft.com/office/drawing/2017/model3d" xmlns:o="urn:schemas-microsoft-com:office:office" xmlns:r="http://schemas.openxmlformats.org/officeDocument/2006/relationships" xmlns:m="http://schemas.openxmlformats.org/officeDocument/2006/math" xmlns:v="urn:schemas-microsoft-com:vml" xmlns:wp14="http://schemas.microsoft.com/office/word/2010/wordprocessingDrawing" xmlns:wp="http://schemas.openxmlformats.org/drawingml/2006/wordprocessingDrawing" xmlns:w10="urn:schemas-microsoft-com:office:word" xmlns:w="http://schemas.openxmlformats.org/wordprocessingml/2006/main" xmlns:w14="http://schemas.microsoft.com/office/word/2010/wordml" xmlns:w15="http://schemas.microsoft.com/office/word/2012/wordml" xmlns:w16cex="http://schemas.microsoft.com/office/word/2018/wordml/cex" xmlns:w16cid="http://schemas.microsoft.com/office/word/2016/wordml/cid" xmlns:w16="http://schemas.microsoft.com/office/word/2018/wordml" xmlns:w16sdtdh="http://schemas.microsoft.com/office/word/2020/wordml/sdtdatahash" xmlns:w16se="http://schemas.microsoft.com/office/word/2015/wordml/symex" xmlns:wpg="http://schemas.microsoft.com/office/word/2010/wordprocessingGroup" xmlns:wpi="http://schemas.microsoft.com/office/word/2010/wordprocessingInk" xmlns:wne="http://schemas.microsoft.com/office/word/2006/wordml" xmlns:wps="http://schemas.microsoft.com/office/word/2010/wordprocessingShape" mc:Ignorable="w14 w15 w16se w16cid w16 w16cex w16sdtdh wp14">
   <w:abstractNum w:abstractNumId="0" w15:restartNumberingAfterBreak="0">
     <w:nsid w:val="23E71A54"/>
     <w:multiLevelType w:val="multilevel"/>
@@ -4420,19 +4729,19 @@
       </w:pPr>
     </w:lvl>
   </w:abstractNum>
-  <w:num w:numId="1" w16cid:durableId="1227492939">
+  <w:num w:numId="1">
     <w:abstractNumId w:val="4"/>
   </w:num>
-  <w:num w:numId="2" w16cid:durableId="2136021116">
+  <w:num w:numId="2">
     <w:abstractNumId w:val="3"/>
   </w:num>
-  <w:num w:numId="3" w16cid:durableId="2011135257">
+  <w:num w:numId="3">
     <w:abstractNumId w:val="2"/>
   </w:num>
-  <w:num w:numId="4" w16cid:durableId="1446849297">
+  <w:num w:numId="4">
     <w:abstractNumId w:val="1"/>
   </w:num>
-  <w:num w:numId="5" w16cid:durableId="883248375">
+  <w:num w:numId="5">
     <w:abstractNumId w:val="0"/>
   </w:num>
 </w:numbering>
@@ -5312,24 +5621,6 @@
 </file>
 
 <file path=customXml/item1.xml><?xml version="1.0" encoding="utf-8"?>
-<p:properties xmlns:p="http://schemas.microsoft.com/office/2006/metadata/properties" xmlns:xsi="http://www.w3.org/2001/XMLSchema-instance" xmlns:pc="http://schemas.microsoft.com/office/infopath/2007/PartnerControls">
-  <documentManagement>
-    <Stage xmlns="f336f4fe-8719-4ea2-b5d6-29b3a580aeb4">Draft</Stage>
-    <Next_x0020_Stage xmlns="f336f4fe-8719-4ea2-b5d6-29b3a580aeb4">N/A</Next_x0020_Stage>
-    <Admin_x0020_Action xmlns="f336f4fe-8719-4ea2-b5d6-29b3a580aeb4" xsi:nil="true"/>
-    <Template_x0020_Category xmlns="f336f4fe-8719-4ea2-b5d6-29b3a580aeb4">Decision Order - DEC</Template_x0020_Category>
-    <Action xmlns="f336f4fe-8719-4ea2-b5d6-29b3a580aeb4" xsi:nil="true"/>
-    <Purpose1 xmlns="f336f4fe-8719-4ea2-b5d6-29b3a580aeb4">CIV-6658: updating trial doc CIV-UNS-DEC-ENG-1200</Purpose1>
-    <Template_x0020_Language xmlns="f336f4fe-8719-4ea2-b5d6-29b3a580aeb4">English - ENG</Template_x0020_Language>
-    <Rename xmlns="f336f4fe-8719-4ea2-b5d6-29b3a580aeb4">true</Rename>
-    <Tornado_x0020_Filename xmlns="f336f4fe-8719-4ea2-b5d6-29b3a580aeb4" xsi:nil="true"/>
-    <Approval_x0020_Request_x0020_Comment xmlns="f336f4fe-8719-4ea2-b5d6-29b3a580aeb4">CIV-6658: Updating DJ trial doc CVUNS-DEC-ENG-01200</Approval_x0020_Request_x0020_Comment>
-    <Publication_x0020_Date xmlns="f336f4fe-8719-4ea2-b5d6-29b3a580aeb4">2022-07-24T23:00:00+00:00</Publication_x0020_Date>
-  </documentManagement>
-</p:properties>
-</file>
-
-<file path=customXml/item2.xml><?xml version="1.0" encoding="utf-8"?>
 <ct:contentTypeSchema xmlns:ct="http://schemas.microsoft.com/office/2006/metadata/contentType" xmlns:ma="http://schemas.microsoft.com/office/2006/metadata/properties/metaAttributes" ct:_="" ma:_="" ma:contentTypeName="_CtTemplate" ma:contentTypeID="0x01010064A5FDCCFB03F540B94405305D7DE14F00A4F8B82F7CEF57469A8FE5CEAB7A0EE0" ma:contentTypeVersion="54" ma:contentTypeDescription="Part of Template Management with Site Columns representing custom attributes." ma:contentTypeScope="" ma:versionID="c2ae9af6f2d07f5c87e529250672afb5">
   <xsd:schema xmlns:xsd="http://www.w3.org/2001/XMLSchema" xmlns:xs="http://www.w3.org/2001/XMLSchema" xmlns:p="http://schemas.microsoft.com/office/2006/metadata/properties" xmlns:ns2="f336f4fe-8719-4ea2-b5d6-29b3a580aeb4" xmlns:ns3="b57b892a-dd61-4bba-b372-a8d93da2c7e6" targetNamespace="http://schemas.microsoft.com/office/2006/metadata/properties" ma:root="true" ma:fieldsID="5cc5ae0d05cbe82a12e0833457866b27" ns2:_="" ns3:_="">
     <xsd:import namespace="f336f4fe-8719-4ea2-b5d6-29b3a580aeb4"/>
@@ -5645,6 +5936,24 @@
 </ct:contentTypeSchema>
 </file>
 
+<file path=customXml/item2.xml><?xml version="1.0" encoding="utf-8"?>
+<p:properties xmlns:p="http://schemas.microsoft.com/office/2006/metadata/properties" xmlns:xsi="http://www.w3.org/2001/XMLSchema-instance" xmlns:pc="http://schemas.microsoft.com/office/infopath/2007/PartnerControls">
+  <documentManagement>
+    <Stage xmlns="f336f4fe-8719-4ea2-b5d6-29b3a580aeb4">Draft</Stage>
+    <Next_x0020_Stage xmlns="f336f4fe-8719-4ea2-b5d6-29b3a580aeb4">N/A</Next_x0020_Stage>
+    <Admin_x0020_Action xmlns="f336f4fe-8719-4ea2-b5d6-29b3a580aeb4" xsi:nil="true"/>
+    <Template_x0020_Category xmlns="f336f4fe-8719-4ea2-b5d6-29b3a580aeb4">Decision Order - DEC</Template_x0020_Category>
+    <Action xmlns="f336f4fe-8719-4ea2-b5d6-29b3a580aeb4" xsi:nil="true"/>
+    <Purpose1 xmlns="f336f4fe-8719-4ea2-b5d6-29b3a580aeb4">CIV-6658: updating trial doc CIV-UNS-DEC-ENG-1200</Purpose1>
+    <Template_x0020_Language xmlns="f336f4fe-8719-4ea2-b5d6-29b3a580aeb4">English - ENG</Template_x0020_Language>
+    <Rename xmlns="f336f4fe-8719-4ea2-b5d6-29b3a580aeb4">true</Rename>
+    <Tornado_x0020_Filename xmlns="f336f4fe-8719-4ea2-b5d6-29b3a580aeb4" xsi:nil="true"/>
+    <Approval_x0020_Request_x0020_Comment xmlns="f336f4fe-8719-4ea2-b5d6-29b3a580aeb4">CIV-6658: Updating DJ trial doc CVUNS-DEC-ENG-01200</Approval_x0020_Request_x0020_Comment>
+    <Publication_x0020_Date xmlns="f336f4fe-8719-4ea2-b5d6-29b3a580aeb4">2022-07-24T23:00:00+00:00</Publication_x0020_Date>
+  </documentManagement>
+</p:properties>
+</file>
+
 <file path=customXml/item3.xml><?xml version="1.0" encoding="utf-8"?>
 <?mso-contentType ?>
 <FormTemplates xmlns="http://schemas.microsoft.com/sharepoint/v3/contenttype/forms">
@@ -5655,16 +5964,6 @@
 </file>
 
 <file path=customXml/itemProps1.xml><?xml version="1.0" encoding="utf-8"?>
-<ds:datastoreItem xmlns:ds="http://schemas.openxmlformats.org/officeDocument/2006/customXml" ds:itemID="{D3658183-99E4-4DA2-A5DA-5424AE725610}">
-  <ds:schemaRefs>
-    <ds:schemaRef ds:uri="http://schemas.microsoft.com/office/2006/metadata/properties"/>
-    <ds:schemaRef ds:uri="http://schemas.microsoft.com/office/infopath/2007/PartnerControls"/>
-    <ds:schemaRef ds:uri="f336f4fe-8719-4ea2-b5d6-29b3a580aeb4"/>
-  </ds:schemaRefs>
-</ds:datastoreItem>
-</file>
-
-<file path=customXml/itemProps2.xml><?xml version="1.0" encoding="utf-8"?>
 <ds:datastoreItem xmlns:ds="http://schemas.openxmlformats.org/officeDocument/2006/customXml" ds:itemID="{0E5348F3-BD7B-48C0-9419-A8499C840C19}">
   <ds:schemaRefs>
     <ds:schemaRef ds:uri="http://schemas.microsoft.com/office/2006/metadata/contentType"/>
@@ -5683,6 +5982,16 @@
 </ds:datastoreItem>
 </file>
 
+<file path=customXml/itemProps2.xml><?xml version="1.0" encoding="utf-8"?>
+<ds:datastoreItem xmlns:ds="http://schemas.openxmlformats.org/officeDocument/2006/customXml" ds:itemID="{D3658183-99E4-4DA2-A5DA-5424AE725610}">
+  <ds:schemaRefs>
+    <ds:schemaRef ds:uri="http://schemas.microsoft.com/office/2006/metadata/properties"/>
+    <ds:schemaRef ds:uri="http://schemas.microsoft.com/office/infopath/2007/PartnerControls"/>
+    <ds:schemaRef ds:uri="f336f4fe-8719-4ea2-b5d6-29b3a580aeb4"/>
+  </ds:schemaRefs>
+</ds:datastoreItem>
+</file>
+
 <file path=customXml/itemProps3.xml><?xml version="1.0" encoding="utf-8"?>
 <ds:datastoreItem xmlns:ds="http://schemas.openxmlformats.org/officeDocument/2006/customXml" ds:itemID="{E9247418-8373-42A0-A0EF-D23AD904819C}">
   <ds:schemaRefs>

</xml_diff>